<commit_message>
add: the limitation of previous type of Parsons problem
</commit_message>
<xml_diff>
--- a/Documents/Chapter 2 Chapter 3 draft report.docx
+++ b/Documents/Chapter 2 Chapter 3 draft report.docx
@@ -56,6 +56,7 @@
           <w:lang w:val="en-US"/>
         </w:rPr>
       </w:pPr>
+      <w:commentRangeStart w:id="0"/>
       <w:r>
         <w:rPr>
           <w:b/>
@@ -136,6 +137,13 @@
           <w:lang w:val="en-US"/>
         </w:rPr>
         <w:t>]</w:t>
+      </w:r>
+      <w:commentRangeEnd w:id="0"/>
+      <w:r>
+        <w:rPr>
+          <w:rStyle w:val="CommentReference"/>
+        </w:rPr>
+        <w:commentReference w:id="0"/>
       </w:r>
     </w:p>
     <w:p>
@@ -548,7 +556,6 @@
         </w:rPr>
         <w:t xml:space="preserve">can provide </w:t>
       </w:r>
-      <w:proofErr w:type="gramStart"/>
       <w:r>
         <w:rPr>
           <w:rFonts w:ascii="TimesNewRomanPSMT" w:hAnsi="TimesNewRomanPSMT"/>
@@ -561,15 +568,7 @@
           <w:rFonts w:ascii="TimesNewRomanPSMT" w:hAnsi="TimesNewRomanPSMT"/>
           <w:lang w:val="en-US"/>
         </w:rPr>
-        <w:t>auxiliary</w:t>
-      </w:r>
-      <w:proofErr w:type="gramEnd"/>
-      <w:r>
-        <w:rPr>
-          <w:rFonts w:ascii="TimesNewRomanPSMT" w:hAnsi="TimesNewRomanPSMT"/>
-          <w:lang w:val="en-US"/>
-        </w:rPr>
-        <w:t xml:space="preserve"> help in improving code </w:t>
+        <w:t xml:space="preserve">auxiliary help in improving code </w:t>
       </w:r>
       <w:r>
         <w:rPr>
@@ -597,6 +596,7 @@
           <w:lang w:val="en-US"/>
         </w:rPr>
       </w:pPr>
+      <w:commentRangeStart w:id="1"/>
       <w:r>
         <w:rPr>
           <w:rFonts w:ascii="TimesNewRomanPSMT" w:hAnsi="TimesNewRomanPSMT"/>
@@ -626,6 +626,14 @@
           <w:lang w:val="en-US"/>
         </w:rPr>
         <w:t>]</w:t>
+      </w:r>
+      <w:commentRangeEnd w:id="1"/>
+      <w:r>
+        <w:rPr>
+          <w:rStyle w:val="CommentReference"/>
+          <w:rFonts w:asciiTheme="minorHAnsi" w:eastAsiaTheme="minorEastAsia" w:hAnsiTheme="minorHAnsi" w:cstheme="minorBidi"/>
+        </w:rPr>
+        <w:commentReference w:id="1"/>
       </w:r>
     </w:p>
     <w:p>
@@ -653,6 +661,7 @@
         </w:rPr>
         <w:t xml:space="preserve"> two programming learning methods, </w:t>
       </w:r>
+      <w:commentRangeStart w:id="2"/>
       <w:r>
         <w:rPr>
           <w:highlight w:val="yellow"/>
@@ -660,93 +669,343 @@
         </w:rPr>
         <w:t>a new way</w:t>
       </w:r>
+      <w:commentRangeEnd w:id="2"/>
+      <w:r>
+        <w:rPr>
+          <w:rStyle w:val="CommentReference"/>
+          <w:rFonts w:asciiTheme="minorHAnsi" w:eastAsiaTheme="minorEastAsia" w:hAnsiTheme="minorHAnsi" w:cstheme="minorBidi"/>
+        </w:rPr>
+        <w:commentReference w:id="2"/>
+      </w:r>
+      <w:r>
+        <w:rPr>
+          <w:lang w:val="en-US"/>
+        </w:rPr>
+        <w:t>, Parsons problem, was created to prepare students for writing code</w:t>
+      </w:r>
+      <w:r>
+        <w:rPr>
+          <w:lang w:val="en-US"/>
+        </w:rPr>
+        <w:t xml:space="preserve"> [5]. </w:t>
+      </w:r>
+      <w:r>
+        <w:rPr>
+          <w:lang w:val="en-US"/>
+        </w:rPr>
+        <w:t>I</w:t>
+      </w:r>
+      <w:r>
+        <w:rPr>
+          <w:lang w:val="en-US"/>
+        </w:rPr>
+        <w:t xml:space="preserve">nstead of letting students directly write code, </w:t>
+      </w:r>
+      <w:r>
+        <w:rPr>
+          <w:lang w:val="en-US"/>
+        </w:rPr>
+        <w:t>Parsons problem provides a set of code fragments</w:t>
+      </w:r>
+      <w:r>
+        <w:rPr>
+          <w:lang w:val="en-US"/>
+        </w:rPr>
+        <w:t xml:space="preserve"> – including the solution</w:t>
+      </w:r>
+      <w:r>
+        <w:rPr>
+          <w:lang w:val="en-US"/>
+        </w:rPr>
+        <w:t xml:space="preserve">s to the questions </w:t>
+      </w:r>
+      <w:r>
+        <w:rPr>
+          <w:lang w:val="en-US"/>
+        </w:rPr>
+        <w:t xml:space="preserve">and some distractors (some common errors) - </w:t>
+      </w:r>
+      <w:r>
+        <w:rPr>
+          <w:lang w:val="en-US"/>
+        </w:rPr>
+        <w:t>for students to choose</w:t>
+      </w:r>
+      <w:r>
+        <w:rPr>
+          <w:lang w:val="en-US"/>
+        </w:rPr>
+        <w:t xml:space="preserve"> fro</w:t>
+      </w:r>
+      <w:r>
+        <w:rPr>
+          <w:lang w:val="en-US"/>
+        </w:rPr>
+        <w:t>m</w:t>
+      </w:r>
+      <w:r>
+        <w:rPr>
+          <w:lang w:val="en-US"/>
+        </w:rPr>
+        <w:t xml:space="preserve"> and </w:t>
+      </w:r>
+      <w:r>
+        <w:rPr>
+          <w:lang w:val="en-US"/>
+        </w:rPr>
+        <w:t>reorder</w:t>
+      </w:r>
+      <w:r>
+        <w:rPr>
+          <w:lang w:val="en-US"/>
+        </w:rPr>
+        <w:t xml:space="preserve"> by dragging and dropping [5]</w:t>
+      </w:r>
+      <w:r>
+        <w:rPr>
+          <w:lang w:val="en-US"/>
+        </w:rPr>
+        <w:t xml:space="preserve">. </w:t>
+      </w:r>
+      <w:r>
+        <w:rPr>
+          <w:lang w:val="en-US"/>
+        </w:rPr>
+        <w:t xml:space="preserve">During this period, students can get some </w:t>
+      </w:r>
+      <w:r>
+        <w:rPr>
+          <w:lang w:val="en-US"/>
+        </w:rPr>
+        <w:t xml:space="preserve">instruction </w:t>
+      </w:r>
+      <w:r>
+        <w:rPr>
+          <w:lang w:val="en-US"/>
+        </w:rPr>
+        <w:t>feedback</w:t>
+      </w:r>
+      <w:r>
+        <w:rPr>
+          <w:lang w:val="en-US"/>
+        </w:rPr>
+        <w:t xml:space="preserve"> for their reordered answers</w:t>
+      </w:r>
+      <w:r>
+        <w:rPr>
+          <w:lang w:val="en-US"/>
+        </w:rPr>
+        <w:t xml:space="preserve">, and they need to repeat reordering until </w:t>
+      </w:r>
+      <w:r>
+        <w:rPr>
+          <w:lang w:val="en-US"/>
+        </w:rPr>
+        <w:t>their answers are</w:t>
+      </w:r>
+      <w:r>
+        <w:rPr>
+          <w:lang w:val="en-US"/>
+        </w:rPr>
+        <w:t xml:space="preserve"> one hundred percent correct</w:t>
+      </w:r>
+      <w:r>
+        <w:rPr>
+          <w:lang w:val="en-US"/>
+        </w:rPr>
+        <w:t xml:space="preserve"> [5]</w:t>
+      </w:r>
+      <w:r>
+        <w:rPr>
+          <w:lang w:val="en-US"/>
+        </w:rPr>
+        <w:t xml:space="preserve">. </w:t>
+      </w:r>
+      <w:r>
+        <w:rPr>
+          <w:lang w:val="en-US"/>
+        </w:rPr>
+        <w:t xml:space="preserve">This method </w:t>
+      </w:r>
+      <w:r>
+        <w:rPr>
+          <w:lang w:val="en-US"/>
+        </w:rPr>
+        <w:t xml:space="preserve">provides notable help in </w:t>
+      </w:r>
+      <w:r>
+        <w:rPr>
+          <w:lang w:val="en-US"/>
+        </w:rPr>
+        <w:t xml:space="preserve">introductory programming study. </w:t>
+      </w:r>
+      <w:r>
+        <w:rPr>
+          <w:lang w:val="en-US"/>
+        </w:rPr>
+        <w:t>To be more specific</w:t>
+      </w:r>
       <w:r>
         <w:rPr>
           <w:lang w:val="en-US"/>
         </w:rPr>
         <w:t xml:space="preserve">, </w:t>
       </w:r>
-      <w:proofErr w:type="gramStart"/>
-      <w:r>
-        <w:rPr>
-          <w:lang w:val="en-US"/>
-        </w:rPr>
-        <w:t>Parsons</w:t>
-      </w:r>
-      <w:proofErr w:type="gramEnd"/>
-      <w:r>
-        <w:rPr>
-          <w:lang w:val="en-US"/>
-        </w:rPr>
-        <w:t xml:space="preserve"> problem, was created to prepare students for writing code</w:t>
-      </w:r>
-      <w:r>
-        <w:rPr>
-          <w:lang w:val="en-US"/>
-        </w:rPr>
-        <w:t xml:space="preserve"> [5]. </w:t>
-      </w:r>
-      <w:r>
-        <w:rPr>
-          <w:lang w:val="en-US"/>
-        </w:rPr>
-        <w:t>I</w:t>
-      </w:r>
-      <w:r>
-        <w:rPr>
-          <w:lang w:val="en-US"/>
-        </w:rPr>
-        <w:t xml:space="preserve">nstead of letting students directly write code, </w:t>
-      </w:r>
-      <w:proofErr w:type="gramStart"/>
-      <w:r>
-        <w:rPr>
-          <w:lang w:val="en-US"/>
-        </w:rPr>
-        <w:t>Parsons</w:t>
-      </w:r>
-      <w:proofErr w:type="gramEnd"/>
-      <w:r>
-        <w:rPr>
-          <w:lang w:val="en-US"/>
-        </w:rPr>
-        <w:t xml:space="preserve"> problem provides a set of code fragments</w:t>
-      </w:r>
-      <w:r>
-        <w:rPr>
-          <w:lang w:val="en-US"/>
-        </w:rPr>
-        <w:t xml:space="preserve"> – including the solution</w:t>
-      </w:r>
-      <w:r>
-        <w:rPr>
-          <w:lang w:val="en-US"/>
-        </w:rPr>
-        <w:t xml:space="preserve">s to the questions </w:t>
-      </w:r>
-      <w:r>
-        <w:rPr>
-          <w:lang w:val="en-US"/>
-        </w:rPr>
-        <w:t xml:space="preserve">and some distractors (some common errors) - </w:t>
-      </w:r>
-      <w:r>
-        <w:rPr>
-          <w:lang w:val="en-US"/>
-        </w:rPr>
-        <w:t>for students to choose</w:t>
-      </w:r>
-      <w:r>
-        <w:rPr>
-          <w:lang w:val="en-US"/>
-        </w:rPr>
-        <w:t xml:space="preserve"> fro</w:t>
-      </w:r>
-      <w:r>
-        <w:rPr>
-          <w:lang w:val="en-US"/>
-        </w:rPr>
-        <w:t>m</w:t>
+      <w:r>
+        <w:rPr>
+          <w:lang w:val="en-US"/>
+        </w:rPr>
+        <w:t xml:space="preserve">the puzzle-like game-style Parson problem can improve students’ engagement and motivation in learning programming [5]. </w:t>
+      </w:r>
+      <w:r>
+        <w:rPr>
+          <w:lang w:val="en-US"/>
+        </w:rPr>
+        <w:t xml:space="preserve">And </w:t>
+      </w:r>
+      <w:r>
+        <w:rPr>
+          <w:lang w:val="en-US"/>
+        </w:rPr>
+        <w:t xml:space="preserve">with </w:t>
+      </w:r>
+      <w:r>
+        <w:rPr>
+          <w:lang w:val="en-US"/>
+        </w:rPr>
+        <w:t xml:space="preserve">prepared code fragments and </w:t>
+      </w:r>
+      <w:r>
+        <w:rPr>
+          <w:lang w:val="en-US"/>
+        </w:rPr>
+        <w:t xml:space="preserve">instant feedback, </w:t>
+      </w:r>
+      <w:r>
+        <w:rPr>
+          <w:lang w:val="en-US"/>
+        </w:rPr>
+        <w:t xml:space="preserve">the levels of difficulty of the questions are reduced, and </w:t>
+      </w:r>
+      <w:r>
+        <w:rPr>
+          <w:lang w:val="en-US"/>
+        </w:rPr>
+        <w:t xml:space="preserve">students are </w:t>
+      </w:r>
+      <w:r>
+        <w:rPr>
+          <w:lang w:val="en-US"/>
+        </w:rPr>
+        <w:t xml:space="preserve">more likely to </w:t>
+      </w:r>
+      <w:r>
+        <w:rPr>
+          <w:lang w:val="en-US"/>
+        </w:rPr>
+        <w:t xml:space="preserve">persist in programming instead of giving up halfway. </w:t>
+      </w:r>
+      <w:r>
+        <w:rPr>
+          <w:lang w:val="en-US"/>
+        </w:rPr>
+        <w:t xml:space="preserve">Besides, Parsons problem can </w:t>
+      </w:r>
+      <w:r>
+        <w:rPr>
+          <w:lang w:val="en-US"/>
+        </w:rPr>
+        <w:t xml:space="preserve">be of use to reduce cognitive </w:t>
+      </w:r>
+      <w:r>
+        <w:rPr>
+          <w:lang w:val="en-US"/>
+        </w:rPr>
+        <w:t xml:space="preserve">load </w:t>
+      </w:r>
+      <w:r>
+        <w:rPr>
+          <w:lang w:val="en-US"/>
+        </w:rPr>
+        <w:t xml:space="preserve">since students are only required to reorder the prepared code fragments instead of writing code directly </w:t>
+      </w:r>
+      <w:r>
+        <w:rPr>
+          <w:lang w:val="en-US"/>
+        </w:rPr>
+        <w:t xml:space="preserve">[1]. And some context (fixed code) </w:t>
+      </w:r>
+      <w:r>
+        <w:rPr>
+          <w:lang w:val="en-US"/>
+        </w:rPr>
+        <w:t>also can be provided to students to reduce cognitive load further [6].</w:t>
+      </w:r>
+      <w:r>
+        <w:rPr>
+          <w:lang w:val="en-US"/>
+        </w:rPr>
+        <w:t xml:space="preserve"> </w:t>
+      </w:r>
+      <w:r>
+        <w:rPr>
+          <w:lang w:val="en-US"/>
+        </w:rPr>
+        <w:t>In addition</w:t>
+      </w:r>
+      <w:r>
+        <w:rPr>
+          <w:lang w:val="en-US"/>
+        </w:rPr>
+        <w:t xml:space="preserve">, </w:t>
+      </w:r>
+      <w:r>
+        <w:rPr>
+          <w:lang w:val="en-US"/>
+        </w:rPr>
+        <w:t xml:space="preserve">Parsons problem </w:t>
+      </w:r>
+      <w:r>
+        <w:rPr>
+          <w:lang w:val="en-US"/>
+        </w:rPr>
+        <w:t>integrates</w:t>
+      </w:r>
+      <w:r>
+        <w:rPr>
+          <w:lang w:val="en-US"/>
+        </w:rPr>
+        <w:t xml:space="preserve"> the </w:t>
+      </w:r>
+      <w:r>
+        <w:rPr>
+          <w:lang w:val="en-US"/>
+        </w:rPr>
+        <w:t xml:space="preserve">respective </w:t>
+      </w:r>
+      <w:r>
+        <w:rPr>
+          <w:lang w:val="en-US"/>
+        </w:rPr>
+        <w:t xml:space="preserve">advantages </w:t>
+      </w:r>
+      <w:r>
+        <w:rPr>
+          <w:lang w:val="en-US"/>
+        </w:rPr>
+        <w:t xml:space="preserve">of both </w:t>
+      </w:r>
+      <w:r>
+        <w:rPr>
+          <w:lang w:val="en-US"/>
+        </w:rPr>
+        <w:t>Coached Program Planning</w:t>
+      </w:r>
+      <w:r>
+        <w:rPr>
+          <w:lang w:val="en-US"/>
+        </w:rPr>
+        <w:t xml:space="preserve"> method</w:t>
       </w:r>
       <w:r>
         <w:rPr>
@@ -758,13 +1017,19 @@
         <w:rPr>
           <w:lang w:val="en-US"/>
         </w:rPr>
-        <w:t>reorder</w:t>
-      </w:r>
-      <w:r>
-        <w:rPr>
-          <w:lang w:val="en-US"/>
-        </w:rPr>
-        <w:t xml:space="preserve"> by dragging and dropping [5]</w:t>
+        <w:t xml:space="preserve">the </w:t>
+      </w:r>
+      <w:r>
+        <w:rPr>
+          <w:lang w:val="en-US"/>
+        </w:rPr>
+        <w:t>code tracing</w:t>
+      </w:r>
+      <w:r>
+        <w:rPr>
+          <w:lang w:val="en-US"/>
+        </w:rPr>
+        <w:t xml:space="preserve"> method</w:t>
       </w:r>
       <w:r>
         <w:rPr>
@@ -776,43 +1041,31 @@
         <w:rPr>
           <w:lang w:val="en-US"/>
         </w:rPr>
-        <w:t xml:space="preserve">During this period, students can get some </w:t>
-      </w:r>
-      <w:r>
-        <w:rPr>
-          <w:lang w:val="en-US"/>
-        </w:rPr>
-        <w:t xml:space="preserve">instruction </w:t>
-      </w:r>
-      <w:r>
-        <w:rPr>
-          <w:lang w:val="en-US"/>
-        </w:rPr>
-        <w:t>feedback</w:t>
-      </w:r>
-      <w:r>
-        <w:rPr>
-          <w:lang w:val="en-US"/>
-        </w:rPr>
-        <w:t xml:space="preserve"> for their reordered answers</w:t>
-      </w:r>
-      <w:r>
-        <w:rPr>
-          <w:lang w:val="en-US"/>
-        </w:rPr>
-        <w:t xml:space="preserve">, and they need to repeat reordering until </w:t>
-      </w:r>
-      <w:r>
-        <w:rPr>
-          <w:lang w:val="en-US"/>
-        </w:rPr>
-        <w:t>their answers are</w:t>
-      </w:r>
-      <w:r>
-        <w:rPr>
-          <w:lang w:val="en-US"/>
-        </w:rPr>
-        <w:t xml:space="preserve"> one hundred percent correct</w:t>
+        <w:t>Specifically,</w:t>
+      </w:r>
+      <w:r>
+        <w:rPr>
+          <w:lang w:val="en-US"/>
+        </w:rPr>
+        <w:t xml:space="preserve"> </w:t>
+      </w:r>
+      <w:r>
+        <w:rPr>
+          <w:lang w:val="en-US"/>
+        </w:rPr>
+        <w:t>Parsons and Haden picked up an idea to include</w:t>
+      </w:r>
+      <w:r>
+        <w:rPr>
+          <w:lang w:val="en-US"/>
+        </w:rPr>
+        <w:t xml:space="preserve"> activity diagrams in the questions’ description</w:t>
+      </w:r>
+      <w:r>
+        <w:rPr>
+          <w:lang w:val="en-US"/>
+        </w:rPr>
+        <w:t>s to help students to understand the solution logic of problems</w:t>
       </w:r>
       <w:r>
         <w:rPr>
@@ -824,31 +1077,139 @@
         <w:rPr>
           <w:lang w:val="en-US"/>
         </w:rPr>
+        <w:t xml:space="preserve">, </w:t>
+      </w:r>
+      <w:r>
+        <w:rPr>
+          <w:lang w:val="en-US"/>
+        </w:rPr>
+        <w:t>which has a similar function to Coached Program Planning</w:t>
+      </w:r>
+      <w:r>
+        <w:rPr>
+          <w:lang w:val="en-US"/>
+        </w:rPr>
+        <w:t xml:space="preserve"> method</w:t>
+      </w:r>
+      <w:r>
+        <w:rPr>
+          <w:lang w:val="en-US"/>
+        </w:rPr>
         <w:t xml:space="preserve">. </w:t>
       </w:r>
       <w:r>
         <w:rPr>
           <w:lang w:val="en-US"/>
         </w:rPr>
-        <w:t xml:space="preserve">This method </w:t>
-      </w:r>
-      <w:r>
-        <w:rPr>
-          <w:lang w:val="en-US"/>
-        </w:rPr>
-        <w:t xml:space="preserve">provides notable help in </w:t>
-      </w:r>
-      <w:r>
-        <w:rPr>
-          <w:lang w:val="en-US"/>
-        </w:rPr>
-        <w:t xml:space="preserve">introductory programming study. </w:t>
-      </w:r>
-      <w:r>
-        <w:rPr>
-          <w:lang w:val="en-US"/>
-        </w:rPr>
-        <w:t>To be more specific</w:t>
+        <w:t xml:space="preserve">And since Parsons problem also requires students to read and </w:t>
+      </w:r>
+      <w:r>
+        <w:rPr>
+          <w:lang w:val="en-US"/>
+        </w:rPr>
+        <w:t>understand</w:t>
+      </w:r>
+      <w:r>
+        <w:rPr>
+          <w:lang w:val="en-US"/>
+        </w:rPr>
+        <w:t xml:space="preserve"> </w:t>
+      </w:r>
+      <w:r>
+        <w:rPr>
+          <w:lang w:val="en-US"/>
+        </w:rPr>
+        <w:t xml:space="preserve">the meaning of every code fragment, it also </w:t>
+      </w:r>
+      <w:r>
+        <w:rPr>
+          <w:lang w:val="en-US"/>
+        </w:rPr>
+        <w:t xml:space="preserve">takes </w:t>
+      </w:r>
+      <w:r>
+        <w:rPr>
+          <w:lang w:val="en-US"/>
+        </w:rPr>
+        <w:t>advantage</w:t>
+      </w:r>
+      <w:r>
+        <w:rPr>
+          <w:lang w:val="en-US"/>
+        </w:rPr>
+        <w:t xml:space="preserve"> of code reading </w:t>
+      </w:r>
+      <w:r>
+        <w:rPr>
+          <w:lang w:val="en-US"/>
+        </w:rPr>
+        <w:t xml:space="preserve">just like </w:t>
+      </w:r>
+      <w:r>
+        <w:rPr>
+          <w:lang w:val="en-US"/>
+        </w:rPr>
+        <w:t xml:space="preserve">the </w:t>
+      </w:r>
+      <w:r>
+        <w:rPr>
+          <w:lang w:val="en-US"/>
+        </w:rPr>
+        <w:t>code tracing method</w:t>
+      </w:r>
+      <w:r>
+        <w:rPr>
+          <w:lang w:val="en-US"/>
+        </w:rPr>
+        <w:t xml:space="preserve">. </w:t>
+      </w:r>
+      <w:r>
+        <w:rPr>
+          <w:lang w:val="en-US"/>
+        </w:rPr>
+        <w:t xml:space="preserve">In other words, Parsons problem provides </w:t>
+      </w:r>
+      <w:r>
+        <w:rPr>
+          <w:lang w:val="en-US"/>
+        </w:rPr>
+        <w:t>magnificent</w:t>
+      </w:r>
+      <w:r>
+        <w:rPr>
+          <w:lang w:val="en-US"/>
+        </w:rPr>
+        <w:t xml:space="preserve"> </w:t>
+      </w:r>
+      <w:r>
+        <w:rPr>
+          <w:lang w:val="en-US"/>
+        </w:rPr>
+        <w:t xml:space="preserve">solution examples </w:t>
+      </w:r>
+      <w:r>
+        <w:rPr>
+          <w:lang w:val="en-US"/>
+        </w:rPr>
+        <w:t>for students to learn fro</w:t>
+      </w:r>
+      <w:r>
+        <w:rPr>
+          <w:lang w:val="en-US"/>
+        </w:rPr>
+        <w:t xml:space="preserve">m, giving them some reference material </w:t>
+      </w:r>
+      <w:r>
+        <w:rPr>
+          <w:lang w:val="en-US"/>
+        </w:rPr>
+        <w:t xml:space="preserve">to think about solution steps when meeting some similar questions. </w:t>
+      </w:r>
+      <w:r>
+        <w:rPr>
+          <w:lang w:val="en-US"/>
+        </w:rPr>
+        <w:t>Finally</w:t>
       </w:r>
       <w:r>
         <w:rPr>
@@ -860,423 +1221,7 @@
         <w:rPr>
           <w:lang w:val="en-US"/>
         </w:rPr>
-        <w:t>the puzzle-like game-style Parson problem can improve students’ engagement and motivation in learning programming [5].</w:t>
-      </w:r>
-      <w:r>
-        <w:rPr>
-          <w:lang w:val="en-US"/>
-        </w:rPr>
-        <w:t xml:space="preserve"> </w:t>
-      </w:r>
-      <w:r>
-        <w:rPr>
-          <w:lang w:val="en-US"/>
-        </w:rPr>
-        <w:t xml:space="preserve">And </w:t>
-      </w:r>
-      <w:r>
-        <w:rPr>
-          <w:lang w:val="en-US"/>
-        </w:rPr>
-        <w:t xml:space="preserve">with </w:t>
-      </w:r>
-      <w:r>
-        <w:rPr>
-          <w:lang w:val="en-US"/>
-        </w:rPr>
-        <w:t xml:space="preserve">prepared code fragments and </w:t>
-      </w:r>
-      <w:r>
-        <w:rPr>
-          <w:lang w:val="en-US"/>
-        </w:rPr>
-        <w:t xml:space="preserve">instant feedback, </w:t>
-      </w:r>
-      <w:r>
-        <w:rPr>
-          <w:lang w:val="en-US"/>
-        </w:rPr>
-        <w:t xml:space="preserve">the levels of difficulty of the questions are reduced, and </w:t>
-      </w:r>
-      <w:r>
-        <w:rPr>
-          <w:lang w:val="en-US"/>
-        </w:rPr>
-        <w:t xml:space="preserve">students are </w:t>
-      </w:r>
-      <w:r>
-        <w:rPr>
-          <w:lang w:val="en-US"/>
-        </w:rPr>
-        <w:t xml:space="preserve">more likely to </w:t>
-      </w:r>
-      <w:r>
-        <w:rPr>
-          <w:lang w:val="en-US"/>
-        </w:rPr>
-        <w:t xml:space="preserve">persist in programming instead of giving up halfway. </w:t>
-      </w:r>
-      <w:r>
-        <w:rPr>
-          <w:lang w:val="en-US"/>
-        </w:rPr>
-        <w:t xml:space="preserve">Besides, </w:t>
-      </w:r>
-      <w:proofErr w:type="gramStart"/>
-      <w:r>
-        <w:rPr>
-          <w:lang w:val="en-US"/>
-        </w:rPr>
-        <w:t>Parsons</w:t>
-      </w:r>
-      <w:proofErr w:type="gramEnd"/>
-      <w:r>
-        <w:rPr>
-          <w:lang w:val="en-US"/>
-        </w:rPr>
-        <w:t xml:space="preserve"> problem can </w:t>
-      </w:r>
-      <w:r>
-        <w:rPr>
-          <w:lang w:val="en-US"/>
-        </w:rPr>
-        <w:t xml:space="preserve">be of use to reduce cognitive </w:t>
-      </w:r>
-      <w:r>
-        <w:rPr>
-          <w:lang w:val="en-US"/>
-        </w:rPr>
-        <w:t xml:space="preserve">load </w:t>
-      </w:r>
-      <w:r>
-        <w:rPr>
-          <w:lang w:val="en-US"/>
-        </w:rPr>
-        <w:t xml:space="preserve">since students are only required to reorder the prepared code fragments instead of writing code directly </w:t>
-      </w:r>
-      <w:r>
-        <w:rPr>
-          <w:lang w:val="en-US"/>
-        </w:rPr>
-        <w:t xml:space="preserve">[1]. And some context (fixed code) </w:t>
-      </w:r>
-      <w:r>
-        <w:rPr>
-          <w:lang w:val="en-US"/>
-        </w:rPr>
-        <w:t>also can be provided to students to reduce cognitive load further [6].</w:t>
-      </w:r>
-      <w:r>
-        <w:rPr>
-          <w:lang w:val="en-US"/>
-        </w:rPr>
-        <w:t xml:space="preserve"> </w:t>
-      </w:r>
-      <w:r>
-        <w:rPr>
-          <w:lang w:val="en-US"/>
-        </w:rPr>
-        <w:t>In addition</w:t>
-      </w:r>
-      <w:r>
-        <w:rPr>
-          <w:lang w:val="en-US"/>
-        </w:rPr>
-        <w:t xml:space="preserve">, </w:t>
-      </w:r>
-      <w:proofErr w:type="gramStart"/>
-      <w:r>
-        <w:rPr>
-          <w:lang w:val="en-US"/>
-        </w:rPr>
-        <w:t>Parsons</w:t>
-      </w:r>
-      <w:proofErr w:type="gramEnd"/>
-      <w:r>
-        <w:rPr>
-          <w:lang w:val="en-US"/>
-        </w:rPr>
-        <w:t xml:space="preserve"> problem </w:t>
-      </w:r>
-      <w:r>
-        <w:rPr>
-          <w:lang w:val="en-US"/>
-        </w:rPr>
-        <w:t>integrates</w:t>
-      </w:r>
-      <w:r>
-        <w:rPr>
-          <w:lang w:val="en-US"/>
-        </w:rPr>
-        <w:t xml:space="preserve"> the </w:t>
-      </w:r>
-      <w:r>
-        <w:rPr>
-          <w:lang w:val="en-US"/>
-        </w:rPr>
-        <w:t xml:space="preserve">respective </w:t>
-      </w:r>
-      <w:r>
-        <w:rPr>
-          <w:lang w:val="en-US"/>
-        </w:rPr>
-        <w:t xml:space="preserve">advantages </w:t>
-      </w:r>
-      <w:r>
-        <w:rPr>
-          <w:lang w:val="en-US"/>
-        </w:rPr>
-        <w:t xml:space="preserve">of both </w:t>
-      </w:r>
-      <w:r>
-        <w:rPr>
-          <w:lang w:val="en-US"/>
-        </w:rPr>
-        <w:t>Coached Program Planning</w:t>
-      </w:r>
-      <w:r>
-        <w:rPr>
-          <w:lang w:val="en-US"/>
-        </w:rPr>
-        <w:t xml:space="preserve"> method</w:t>
-      </w:r>
-      <w:r>
-        <w:rPr>
-          <w:lang w:val="en-US"/>
-        </w:rPr>
-        <w:t xml:space="preserve"> and </w:t>
-      </w:r>
-      <w:r>
-        <w:rPr>
-          <w:lang w:val="en-US"/>
-        </w:rPr>
-        <w:t xml:space="preserve">the </w:t>
-      </w:r>
-      <w:r>
-        <w:rPr>
-          <w:lang w:val="en-US"/>
-        </w:rPr>
-        <w:t>code tracing</w:t>
-      </w:r>
-      <w:r>
-        <w:rPr>
-          <w:lang w:val="en-US"/>
-        </w:rPr>
-        <w:t xml:space="preserve"> method</w:t>
-      </w:r>
-      <w:r>
-        <w:rPr>
-          <w:lang w:val="en-US"/>
-        </w:rPr>
-        <w:t xml:space="preserve">. </w:t>
-      </w:r>
-      <w:r>
-        <w:rPr>
-          <w:lang w:val="en-US"/>
-        </w:rPr>
-        <w:t>Specifically,</w:t>
-      </w:r>
-      <w:r>
-        <w:rPr>
-          <w:lang w:val="en-US"/>
-        </w:rPr>
-        <w:t xml:space="preserve"> </w:t>
-      </w:r>
-      <w:r>
-        <w:rPr>
-          <w:lang w:val="en-US"/>
-        </w:rPr>
-        <w:t>Parsons and Haden picked up an idea to include</w:t>
-      </w:r>
-      <w:r>
-        <w:rPr>
-          <w:lang w:val="en-US"/>
-        </w:rPr>
-        <w:t xml:space="preserve"> activity diagrams in the questions’ description</w:t>
-      </w:r>
-      <w:r>
-        <w:rPr>
-          <w:lang w:val="en-US"/>
-        </w:rPr>
-        <w:t>s to help students to understand the solution logic of problems</w:t>
-      </w:r>
-      <w:r>
-        <w:rPr>
-          <w:lang w:val="en-US"/>
-        </w:rPr>
-        <w:t xml:space="preserve"> [5]</w:t>
-      </w:r>
-      <w:r>
-        <w:rPr>
-          <w:lang w:val="en-US"/>
-        </w:rPr>
-        <w:t xml:space="preserve">, </w:t>
-      </w:r>
-      <w:r>
-        <w:rPr>
-          <w:lang w:val="en-US"/>
-        </w:rPr>
-        <w:t>which has a similar function to Coached Program Planning</w:t>
-      </w:r>
-      <w:r>
-        <w:rPr>
-          <w:lang w:val="en-US"/>
-        </w:rPr>
-        <w:t xml:space="preserve"> method</w:t>
-      </w:r>
-      <w:r>
-        <w:rPr>
-          <w:lang w:val="en-US"/>
-        </w:rPr>
-        <w:t xml:space="preserve">. </w:t>
-      </w:r>
-      <w:r>
-        <w:rPr>
-          <w:lang w:val="en-US"/>
-        </w:rPr>
-        <w:t xml:space="preserve">And since Parsons problem also requires students to read and </w:t>
-      </w:r>
-      <w:r>
-        <w:rPr>
-          <w:lang w:val="en-US"/>
-        </w:rPr>
-        <w:t>understand</w:t>
-      </w:r>
-      <w:r>
-        <w:rPr>
-          <w:lang w:val="en-US"/>
-        </w:rPr>
-        <w:t xml:space="preserve"> </w:t>
-      </w:r>
-      <w:r>
-        <w:rPr>
-          <w:lang w:val="en-US"/>
-        </w:rPr>
-        <w:t xml:space="preserve">the meaning of every code fragment, it also </w:t>
-      </w:r>
-      <w:r>
-        <w:rPr>
-          <w:lang w:val="en-US"/>
-        </w:rPr>
-        <w:t xml:space="preserve">takes </w:t>
-      </w:r>
-      <w:r>
-        <w:rPr>
-          <w:lang w:val="en-US"/>
-        </w:rPr>
-        <w:t>advantage</w:t>
-      </w:r>
-      <w:r>
-        <w:rPr>
-          <w:lang w:val="en-US"/>
-        </w:rPr>
-        <w:t xml:space="preserve"> of code reading </w:t>
-      </w:r>
-      <w:r>
-        <w:rPr>
-          <w:lang w:val="en-US"/>
-        </w:rPr>
-        <w:t xml:space="preserve">just like </w:t>
-      </w:r>
-      <w:r>
-        <w:rPr>
-          <w:lang w:val="en-US"/>
-        </w:rPr>
-        <w:t xml:space="preserve">the </w:t>
-      </w:r>
-      <w:r>
-        <w:rPr>
-          <w:lang w:val="en-US"/>
-        </w:rPr>
-        <w:t>code tracing method</w:t>
-      </w:r>
-      <w:r>
-        <w:rPr>
-          <w:lang w:val="en-US"/>
-        </w:rPr>
-        <w:t xml:space="preserve">. </w:t>
-      </w:r>
-      <w:r>
-        <w:rPr>
-          <w:lang w:val="en-US"/>
-        </w:rPr>
-        <w:t xml:space="preserve">In other words, </w:t>
-      </w:r>
-      <w:proofErr w:type="gramStart"/>
-      <w:r>
-        <w:rPr>
-          <w:lang w:val="en-US"/>
-        </w:rPr>
-        <w:t>Parsons</w:t>
-      </w:r>
-      <w:proofErr w:type="gramEnd"/>
-      <w:r>
-        <w:rPr>
-          <w:lang w:val="en-US"/>
-        </w:rPr>
-        <w:t xml:space="preserve"> problem provides </w:t>
-      </w:r>
-      <w:r>
-        <w:rPr>
-          <w:lang w:val="en-US"/>
-        </w:rPr>
-        <w:t>magnificent</w:t>
-      </w:r>
-      <w:r>
-        <w:rPr>
-          <w:lang w:val="en-US"/>
-        </w:rPr>
-        <w:t xml:space="preserve"> </w:t>
-      </w:r>
-      <w:r>
-        <w:rPr>
-          <w:lang w:val="en-US"/>
-        </w:rPr>
-        <w:t xml:space="preserve">solution examples </w:t>
-      </w:r>
-      <w:r>
-        <w:rPr>
-          <w:lang w:val="en-US"/>
-        </w:rPr>
-        <w:t>for students to learn fro</w:t>
-      </w:r>
-      <w:r>
-        <w:rPr>
-          <w:lang w:val="en-US"/>
-        </w:rPr>
-        <w:t xml:space="preserve">m, giving them some reference material </w:t>
-      </w:r>
-      <w:r>
-        <w:rPr>
-          <w:lang w:val="en-US"/>
-        </w:rPr>
-        <w:t xml:space="preserve">to think about solution steps when meeting some similar questions. </w:t>
-      </w:r>
-      <w:r>
-        <w:rPr>
-          <w:lang w:val="en-US"/>
-        </w:rPr>
-        <w:t>Finally</w:t>
-      </w:r>
-      <w:r>
-        <w:rPr>
-          <w:lang w:val="en-US"/>
-        </w:rPr>
-        <w:t xml:space="preserve">, </w:t>
-      </w:r>
-      <w:proofErr w:type="gramStart"/>
-      <w:r>
-        <w:rPr>
-          <w:lang w:val="en-US"/>
-        </w:rPr>
-        <w:t>Parsons</w:t>
-      </w:r>
-      <w:proofErr w:type="gramEnd"/>
-      <w:r>
-        <w:rPr>
-          <w:lang w:val="en-US"/>
-        </w:rPr>
-        <w:t xml:space="preserve"> problem also </w:t>
+        <w:t xml:space="preserve">Parsons problem also </w:t>
       </w:r>
       <w:r>
         <w:rPr>
@@ -1300,21 +1245,7 @@
         <w:rPr>
           <w:lang w:val="en-US"/>
         </w:rPr>
-        <w:t xml:space="preserve">coding habits. For example, the distractors in </w:t>
-      </w:r>
-      <w:proofErr w:type="gramStart"/>
-      <w:r>
-        <w:rPr>
-          <w:lang w:val="en-US"/>
-        </w:rPr>
-        <w:t>Parsons</w:t>
-      </w:r>
-      <w:proofErr w:type="gramEnd"/>
-      <w:r>
-        <w:rPr>
-          <w:lang w:val="en-US"/>
-        </w:rPr>
-        <w:t xml:space="preserve"> problem can </w:t>
+        <w:t xml:space="preserve">coding habits. For example, the distractors in Parsons problem can </w:t>
       </w:r>
       <w:r>
         <w:rPr>
@@ -1401,11 +1332,10 @@
         <w:rPr>
           <w:b/>
           <w:bCs/>
-          <w:strike/>
           <w:u w:val="single"/>
           <w:lang w:val="en-US"/>
         </w:rPr>
-        <w:t>need of using</w:t>
+        <w:t xml:space="preserve">benefits of using </w:t>
       </w:r>
       <w:r>
         <w:rPr>
@@ -1414,36 +1344,7 @@
           <w:u w:val="single"/>
           <w:lang w:val="en-US"/>
         </w:rPr>
-        <w:t xml:space="preserve"> </w:t>
-      </w:r>
-      <w:r>
-        <w:rPr>
-          <w:b/>
-          <w:bCs/>
-          <w:u w:val="single"/>
-          <w:lang w:val="en-US"/>
-        </w:rPr>
-        <w:t xml:space="preserve">benefits of using </w:t>
-      </w:r>
-      <w:proofErr w:type="gramStart"/>
-      <w:r>
-        <w:rPr>
-          <w:b/>
-          <w:bCs/>
-          <w:u w:val="single"/>
-          <w:lang w:val="en-US"/>
-        </w:rPr>
-        <w:t>Parsons</w:t>
-      </w:r>
-      <w:proofErr w:type="gramEnd"/>
-      <w:r>
-        <w:rPr>
-          <w:b/>
-          <w:bCs/>
-          <w:u w:val="single"/>
-          <w:lang w:val="en-US"/>
-        </w:rPr>
-        <w:t xml:space="preserve"> problem in Data Structures and Algorithms courses]</w:t>
+        <w:t>Parsons problem in Data Structures and Algorithms courses]</w:t>
       </w:r>
     </w:p>
     <w:p>
@@ -1489,6 +1390,7 @@
         </w:rPr>
         <w:t xml:space="preserve">in middle-level programming courses, for example, Data Structures and Algorithms courses. </w:t>
       </w:r>
+      <w:commentRangeStart w:id="3"/>
       <w:r>
         <w:rPr>
           <w:strike/>
@@ -1515,19 +1417,19 @@
         </w:rPr>
         <w:t xml:space="preserve">, </w:t>
       </w:r>
-      <w:proofErr w:type="gramStart"/>
-      <w:r>
-        <w:rPr>
-          <w:lang w:val="en-US"/>
-        </w:rPr>
-        <w:t>Parsons</w:t>
-      </w:r>
-      <w:proofErr w:type="gramEnd"/>
-      <w:r>
-        <w:rPr>
-          <w:lang w:val="en-US"/>
-        </w:rPr>
-        <w:t xml:space="preserve"> problem still can demonstrate its superiority in </w:t>
+      <w:commentRangeEnd w:id="3"/>
+      <w:r>
+        <w:rPr>
+          <w:rStyle w:val="CommentReference"/>
+          <w:rFonts w:asciiTheme="minorHAnsi" w:eastAsiaTheme="minorEastAsia" w:hAnsiTheme="minorHAnsi" w:cstheme="minorBidi"/>
+        </w:rPr>
+        <w:commentReference w:id="3"/>
+      </w:r>
+      <w:r>
+        <w:rPr>
+          <w:lang w:val="en-US"/>
+        </w:rPr>
+        <w:t xml:space="preserve">Parsons problem still can demonstrate its superiority in </w:t>
       </w:r>
       <w:r>
         <w:rPr>
@@ -1571,6 +1473,7 @@
         </w:rPr>
         <w:t xml:space="preserve"> and </w:t>
       </w:r>
+      <w:commentRangeStart w:id="4"/>
       <w:r>
         <w:rPr>
           <w:highlight w:val="yellow"/>
@@ -1578,6 +1481,14 @@
         </w:rPr>
         <w:t>universality</w:t>
       </w:r>
+      <w:commentRangeEnd w:id="4"/>
+      <w:r>
+        <w:rPr>
+          <w:rStyle w:val="CommentReference"/>
+          <w:rFonts w:asciiTheme="minorHAnsi" w:eastAsiaTheme="minorEastAsia" w:hAnsiTheme="minorHAnsi" w:cstheme="minorBidi"/>
+        </w:rPr>
+        <w:commentReference w:id="4"/>
+      </w:r>
       <w:r>
         <w:rPr>
           <w:lang w:val="en-US"/>
@@ -1612,21 +1523,7 @@
         <w:rPr>
           <w:lang w:val="en-US"/>
         </w:rPr>
-        <w:t xml:space="preserve">is of the essence to introduce </w:t>
-      </w:r>
-      <w:proofErr w:type="gramStart"/>
-      <w:r>
-        <w:rPr>
-          <w:lang w:val="en-US"/>
-        </w:rPr>
-        <w:t>Parsons</w:t>
-      </w:r>
-      <w:proofErr w:type="gramEnd"/>
-      <w:r>
-        <w:rPr>
-          <w:lang w:val="en-US"/>
-        </w:rPr>
-        <w:t xml:space="preserve"> problem to build a “bridge” for students </w:t>
+        <w:t xml:space="preserve">is of the essence to introduce Parsons problem to build a “bridge” for students </w:t>
       </w:r>
       <w:r>
         <w:rPr>
@@ -1692,21 +1589,7 @@
         <w:rPr>
           <w:lang w:val="en-US"/>
         </w:rPr>
-        <w:t xml:space="preserve">some new ideas should be introduced to </w:t>
-      </w:r>
-      <w:proofErr w:type="gramStart"/>
-      <w:r>
-        <w:rPr>
-          <w:lang w:val="en-US"/>
-        </w:rPr>
-        <w:t>Parsons</w:t>
-      </w:r>
-      <w:proofErr w:type="gramEnd"/>
-      <w:r>
-        <w:rPr>
-          <w:lang w:val="en-US"/>
-        </w:rPr>
-        <w:t xml:space="preserve"> problem. </w:t>
+        <w:t xml:space="preserve">some new ideas should be introduced to Parsons problem. </w:t>
       </w:r>
       <w:r>
         <w:rPr>
@@ -1790,6 +1673,7 @@
         </w:rPr>
         <w:t xml:space="preserve">And most of the </w:t>
       </w:r>
+      <w:commentRangeStart w:id="5"/>
       <w:r>
         <w:rPr>
           <w:highlight w:val="yellow"/>
@@ -1808,7 +1692,21 @@
         <w:rPr>
           <w:lang w:val="en-US"/>
         </w:rPr>
-        <w:t xml:space="preserve"> so it is almost unneeded for students to compare the differences</w:t>
+        <w:t xml:space="preserve"> </w:t>
+      </w:r>
+      <w:commentRangeEnd w:id="5"/>
+      <w:r>
+        <w:rPr>
+          <w:rStyle w:val="CommentReference"/>
+          <w:rFonts w:asciiTheme="minorHAnsi" w:eastAsiaTheme="minorEastAsia" w:hAnsiTheme="minorHAnsi" w:cstheme="minorBidi"/>
+        </w:rPr>
+        <w:commentReference w:id="5"/>
+      </w:r>
+      <w:r>
+        <w:rPr>
+          <w:lang w:val="en-US"/>
+        </w:rPr>
+        <w:t>so it is almost unneeded for students to compare the differences</w:t>
       </w:r>
       <w:r>
         <w:rPr>
@@ -1940,43 +1838,13 @@
         <w:rPr>
           <w:lang w:val="en-US"/>
         </w:rPr>
-        <w:t xml:space="preserve">purposes (like </w:t>
-      </w:r>
-      <w:r>
-        <w:rPr>
-          <w:lang w:val="en-US"/>
-        </w:rPr>
-        <w:t>bubble sort</w:t>
-      </w:r>
-      <w:r>
-        <w:rPr>
-          <w:lang w:val="en-US"/>
-        </w:rPr>
-        <w:t xml:space="preserve"> and </w:t>
-      </w:r>
-      <w:r>
-        <w:rPr>
-          <w:lang w:val="en-US"/>
-        </w:rPr>
-        <w:t>selection sort</w:t>
-      </w:r>
-      <w:r>
-        <w:rPr>
-          <w:lang w:val="en-US"/>
-        </w:rPr>
-        <w:t xml:space="preserve"> for sorting</w:t>
-      </w:r>
-      <w:r>
-        <w:rPr>
-          <w:lang w:val="en-US"/>
-        </w:rPr>
-        <w:t xml:space="preserve">, and </w:t>
-      </w:r>
-      <w:r>
-        <w:rPr>
-          <w:lang w:val="en-US"/>
-        </w:rPr>
-        <w:t>b</w:t>
+        <w:t>purposes (like bubble sort and selection sort for sorting</w:t>
+      </w:r>
+      <w:r>
+        <w:rPr>
+          <w:lang w:val="en-US"/>
+        </w:rPr>
+        <w:t>, and b</w:t>
       </w:r>
       <w:r>
         <w:rPr>
@@ -2020,7 +1888,6 @@
         </w:rPr>
         <w:t>epth-</w:t>
       </w:r>
-      <w:proofErr w:type="gramStart"/>
       <w:r>
         <w:rPr>
           <w:lang w:val="en-US"/>
@@ -2045,7 +1912,6 @@
         </w:rPr>
         <w:t>earch</w:t>
       </w:r>
-      <w:proofErr w:type="gramEnd"/>
       <w:r>
         <w:rPr>
           <w:lang w:val="en-US"/>
@@ -2085,27 +1951,7 @@
           <w:u w:val="single"/>
           <w:lang w:val="en-US"/>
         </w:rPr>
-        <w:t xml:space="preserve">specific question in Data Structures and Algorithms and the limitation of previous </w:t>
-      </w:r>
-      <w:proofErr w:type="gramStart"/>
-      <w:r>
-        <w:rPr>
-          <w:b/>
-          <w:bCs/>
-          <w:u w:val="single"/>
-          <w:lang w:val="en-US"/>
-        </w:rPr>
-        <w:t>Parsons</w:t>
-      </w:r>
-      <w:proofErr w:type="gramEnd"/>
-      <w:r>
-        <w:rPr>
-          <w:b/>
-          <w:bCs/>
-          <w:u w:val="single"/>
-          <w:lang w:val="en-US"/>
-        </w:rPr>
-        <w:t xml:space="preserve"> problem</w:t>
+        <w:t>specific question in Data Structures and Algorithms and the limitation of previous Parsons problem</w:t>
       </w:r>
       <w:r>
         <w:rPr>
@@ -2128,64 +1974,63 @@
         <w:rPr>
           <w:lang w:val="en-US"/>
         </w:rPr>
-        <w:t xml:space="preserve">The differences between introductory programming courses and Data Structures and Algorithms courses lead to the limitation of using the </w:t>
-      </w:r>
-      <w:r>
-        <w:rPr>
-          <w:highlight w:val="yellow"/>
-          <w:lang w:val="en-US"/>
-        </w:rPr>
-        <w:t xml:space="preserve">previous </w:t>
-      </w:r>
-      <w:r>
-        <w:rPr>
-          <w:highlight w:val="yellow"/>
-          <w:lang w:val="en-US"/>
-        </w:rPr>
-        <w:t xml:space="preserve">design of </w:t>
-      </w:r>
-      <w:r>
-        <w:rPr>
-          <w:highlight w:val="yellow"/>
-          <w:lang w:val="en-US"/>
-        </w:rPr>
-        <w:t xml:space="preserve">/ types of </w:t>
-      </w:r>
-      <w:r>
-        <w:rPr>
-          <w:highlight w:val="yellow"/>
-          <w:lang w:val="en-US"/>
-        </w:rPr>
-        <w:t>Parsons problem</w:t>
-      </w:r>
-      <w:r>
-        <w:rPr>
-          <w:lang w:val="en-US"/>
-        </w:rPr>
-        <w:t xml:space="preserve"> directly</w:t>
-      </w:r>
-      <w:r>
-        <w:rPr>
-          <w:lang w:val="en-US"/>
-        </w:rPr>
-        <w:t xml:space="preserve"> in the Data Structures and Algorithms courses. </w:t>
+        <w:t xml:space="preserve">The differences between introductory programming courses and Data Structures and Algorithms courses lead to the limitation of using </w:t>
+      </w:r>
+      <w:r>
+        <w:rPr>
+          <w:lang w:val="en-US"/>
+        </w:rPr>
+        <w:t>the previous</w:t>
+      </w:r>
+      <w:r>
+        <w:rPr>
+          <w:lang w:val="en-US"/>
+        </w:rPr>
+        <w:t xml:space="preserve"> </w:t>
+      </w:r>
+      <w:r>
+        <w:rPr>
+          <w:lang w:val="en-US"/>
+        </w:rPr>
+        <w:t xml:space="preserve">types of </w:t>
+      </w:r>
+      <w:r>
+        <w:rPr>
+          <w:lang w:val="en-US"/>
+        </w:rPr>
+        <w:t>Parsons problem directly</w:t>
+      </w:r>
+      <w:r>
+        <w:rPr>
+          <w:lang w:val="en-US"/>
+        </w:rPr>
+        <w:t xml:space="preserve"> in the Data Structures and Algorithms courses.</w:t>
+      </w:r>
+      <w:r>
+        <w:rPr>
+          <w:lang w:val="en-US"/>
+        </w:rPr>
+        <w:t xml:space="preserve"> </w:t>
       </w:r>
     </w:p>
     <w:p>
       <w:pPr>
         <w:pStyle w:val="NormalWeb"/>
         <w:rPr>
+          <w:highlight w:val="yellow"/>
           <w:lang w:val="en-US"/>
         </w:rPr>
       </w:pPr>
       <w:r>
         <w:rPr>
+          <w:highlight w:val="yellow"/>
           <w:lang w:val="en-US"/>
         </w:rPr>
         <w:t xml:space="preserve">To show the limitation in detail, five types of questions in Data Structures and Algorithms courses are summarized from the reference book </w:t>
       </w:r>
       <w:r>
         <w:rPr>
+          <w:highlight w:val="yellow"/>
           <w:lang w:val="en-US"/>
         </w:rPr>
         <w:t xml:space="preserve">Data Structures and Algorithms in Python </w:t>
@@ -2195,14 +2040,15 @@
       <w:pPr>
         <w:pStyle w:val="NormalWeb"/>
         <w:rPr>
+          <w:highlight w:val="yellow"/>
           <w:lang w:val="en-US"/>
         </w:rPr>
       </w:pPr>
       <w:r>
         <w:rPr>
-          <w:lang w:val="en-US"/>
-        </w:rPr>
-        <w:lastRenderedPageBreak/>
+          <w:highlight w:val="yellow"/>
+          <w:lang w:val="en-US"/>
+        </w:rPr>
         <w:t>To show the limitation, we have analyzed the exercises in the book and identified five types of common questions.</w:t>
       </w:r>
     </w:p>
@@ -2215,12 +2061,15 @@
       </w:pPr>
       <w:r>
         <w:rPr>
-          <w:lang w:val="en-US"/>
-        </w:rPr>
+          <w:highlight w:val="yellow"/>
+          <w:lang w:val="en-US"/>
+        </w:rPr>
+        <w:lastRenderedPageBreak/>
         <w:t xml:space="preserve">To show the limitation, the exercises in the book </w:t>
       </w:r>
       <w:r>
         <w:rPr>
+          <w:highlight w:val="yellow"/>
           <w:lang w:val="en-US"/>
         </w:rPr>
         <w:t>were analyzed and five types of … were identified.</w:t>
@@ -2263,7 +2112,7 @@
           <w:u w:val="single"/>
           <w:lang w:val="en-US"/>
         </w:rPr>
-        <w:t xml:space="preserve">[Object Oriented Programming </w:t>
+        <w:t>[Object</w:t>
       </w:r>
       <w:r>
         <w:rPr>
@@ -2272,7 +2121,43 @@
           <w:u w:val="single"/>
           <w:lang w:val="en-US"/>
         </w:rPr>
-        <w:t>question types</w:t>
+        <w:t>-o</w:t>
+      </w:r>
+      <w:r>
+        <w:rPr>
+          <w:b/>
+          <w:bCs/>
+          <w:u w:val="single"/>
+          <w:lang w:val="en-US"/>
+        </w:rPr>
+        <w:t xml:space="preserve">riented </w:t>
+      </w:r>
+      <w:r>
+        <w:rPr>
+          <w:b/>
+          <w:bCs/>
+          <w:u w:val="single"/>
+          <w:lang w:val="en-US"/>
+        </w:rPr>
+        <w:t>p</w:t>
+      </w:r>
+      <w:r>
+        <w:rPr>
+          <w:b/>
+          <w:bCs/>
+          <w:u w:val="single"/>
+          <w:lang w:val="en-US"/>
+        </w:rPr>
+        <w:t xml:space="preserve">rogramming </w:t>
+      </w:r>
+      <w:r>
+        <w:rPr>
+          <w:b/>
+          <w:bCs/>
+          <w:u w:val="single"/>
+          <w:lang w:val="en-US"/>
+        </w:rPr>
+        <w:t>type of questions</w:t>
       </w:r>
       <w:r>
         <w:rPr>
@@ -2288,7 +2173,1889 @@
       <w:pPr>
         <w:pStyle w:val="NormalWeb"/>
         <w:rPr>
-          <w:rFonts w:hint="eastAsia"/>
+          <w:lang w:val="en-US"/>
+        </w:rPr>
+      </w:pPr>
+      <w:r>
+        <w:rPr>
+          <w:lang w:val="en-US"/>
+        </w:rPr>
+        <w:t>Object</w:t>
+      </w:r>
+      <w:r>
+        <w:rPr>
+          <w:lang w:val="en-US"/>
+        </w:rPr>
+        <w:t>-o</w:t>
+      </w:r>
+      <w:r>
+        <w:rPr>
+          <w:lang w:val="en-US"/>
+        </w:rPr>
+        <w:t xml:space="preserve">riented </w:t>
+      </w:r>
+      <w:r>
+        <w:rPr>
+          <w:lang w:val="en-US"/>
+        </w:rPr>
+        <w:t>p</w:t>
+      </w:r>
+      <w:r>
+        <w:rPr>
+          <w:lang w:val="en-US"/>
+        </w:rPr>
+        <w:t xml:space="preserve">rogramming </w:t>
+      </w:r>
+      <w:r>
+        <w:rPr>
+          <w:lang w:val="en-US"/>
+        </w:rPr>
+        <w:t>is a programming</w:t>
+      </w:r>
+      <w:r>
+        <w:rPr>
+          <w:lang w:val="en-US"/>
+        </w:rPr>
+        <w:t xml:space="preserve"> </w:t>
+      </w:r>
+      <w:r>
+        <w:rPr>
+          <w:lang w:val="en-US"/>
+        </w:rPr>
+        <w:t xml:space="preserve">model </w:t>
+      </w:r>
+      <w:r>
+        <w:rPr>
+          <w:lang w:val="en-US"/>
+        </w:rPr>
+        <w:t>based on</w:t>
+      </w:r>
+      <w:r>
+        <w:rPr>
+          <w:lang w:val="en-US"/>
+        </w:rPr>
+        <w:t xml:space="preserve"> objects, which includes attributes and methods</w:t>
+      </w:r>
+      <w:r>
+        <w:rPr>
+          <w:lang w:val="en-US"/>
+        </w:rPr>
+        <w:t xml:space="preserve"> [8]</w:t>
+      </w:r>
+      <w:r>
+        <w:rPr>
+          <w:lang w:val="en-US"/>
+        </w:rPr>
+        <w:t>.</w:t>
+      </w:r>
+      <w:r>
+        <w:rPr>
+          <w:lang w:val="en-US"/>
+        </w:rPr>
+        <w:t xml:space="preserve"> </w:t>
+      </w:r>
+      <w:r>
+        <w:rPr>
+          <w:lang w:val="en-US"/>
+        </w:rPr>
+        <w:t xml:space="preserve">In CS1, </w:t>
+      </w:r>
+      <w:r>
+        <w:rPr>
+          <w:lang w:val="en-US"/>
+        </w:rPr>
+        <w:t xml:space="preserve">since </w:t>
+      </w:r>
+      <w:r>
+        <w:rPr>
+          <w:lang w:val="en-US"/>
+        </w:rPr>
+        <w:t xml:space="preserve">all the programming parts are Function Oriented </w:t>
+      </w:r>
+      <w:r>
+        <w:rPr>
+          <w:lang w:val="en-US"/>
+        </w:rPr>
+        <w:t>Programming</w:t>
+      </w:r>
+      <w:r>
+        <w:rPr>
+          <w:lang w:val="en-US"/>
+        </w:rPr>
+        <w:t xml:space="preserve">, </w:t>
+      </w:r>
+      <w:r>
+        <w:rPr>
+          <w:lang w:val="en-US"/>
+        </w:rPr>
+        <w:t xml:space="preserve">the </w:t>
+      </w:r>
+      <w:r>
+        <w:rPr>
+          <w:lang w:val="en-US"/>
+        </w:rPr>
+        <w:t>o</w:t>
+      </w:r>
+      <w:r>
+        <w:rPr>
+          <w:lang w:val="en-US"/>
+        </w:rPr>
+        <w:t>bject</w:t>
+      </w:r>
+      <w:r>
+        <w:rPr>
+          <w:lang w:val="en-US"/>
+        </w:rPr>
+        <w:t>-o</w:t>
+      </w:r>
+      <w:r>
+        <w:rPr>
+          <w:lang w:val="en-US"/>
+        </w:rPr>
+        <w:t xml:space="preserve">riented </w:t>
+      </w:r>
+      <w:r>
+        <w:rPr>
+          <w:lang w:val="en-US"/>
+        </w:rPr>
+        <w:t>p</w:t>
+      </w:r>
+      <w:r>
+        <w:rPr>
+          <w:lang w:val="en-US"/>
+        </w:rPr>
+        <w:t xml:space="preserve">rogramming </w:t>
+      </w:r>
+      <w:r>
+        <w:rPr>
+          <w:lang w:val="en-US"/>
+        </w:rPr>
+        <w:t xml:space="preserve">concept </w:t>
+      </w:r>
+      <w:r>
+        <w:rPr>
+          <w:lang w:val="en-US"/>
+        </w:rPr>
+        <w:t>has never been involved. However, in CS2, this concept</w:t>
+      </w:r>
+      <w:r>
+        <w:rPr>
+          <w:lang w:val="en-US"/>
+        </w:rPr>
+        <w:t xml:space="preserve"> </w:t>
+      </w:r>
+      <w:r>
+        <w:rPr>
+          <w:lang w:val="en-US"/>
+        </w:rPr>
+        <w:t>becomes</w:t>
+      </w:r>
+      <w:r>
+        <w:rPr>
+          <w:lang w:val="en-US"/>
+        </w:rPr>
+        <w:t xml:space="preserve"> </w:t>
+      </w:r>
+      <w:r>
+        <w:rPr>
+          <w:lang w:val="en-US"/>
+        </w:rPr>
+        <w:t xml:space="preserve">one of the focal </w:t>
+      </w:r>
+      <w:proofErr w:type="gramStart"/>
+      <w:r>
+        <w:rPr>
+          <w:lang w:val="en-US"/>
+        </w:rPr>
+        <w:t>points, since</w:t>
+      </w:r>
+      <w:proofErr w:type="gramEnd"/>
+      <w:r>
+        <w:rPr>
+          <w:lang w:val="en-US"/>
+        </w:rPr>
+        <w:t xml:space="preserve"> it is </w:t>
+      </w:r>
+      <w:r>
+        <w:rPr>
+          <w:lang w:val="en-US"/>
+        </w:rPr>
+        <w:t xml:space="preserve">the foundation to build different data structures. </w:t>
+      </w:r>
+      <w:r>
+        <w:rPr>
+          <w:lang w:val="en-US"/>
+        </w:rPr>
+        <w:t xml:space="preserve">Because of introducing </w:t>
+      </w:r>
+      <w:r>
+        <w:rPr>
+          <w:lang w:val="en-US"/>
+        </w:rPr>
+        <w:t xml:space="preserve">the </w:t>
+      </w:r>
+      <w:r>
+        <w:rPr>
+          <w:lang w:val="en-US"/>
+        </w:rPr>
+        <w:t>o</w:t>
+      </w:r>
+      <w:r>
+        <w:rPr>
+          <w:lang w:val="en-US"/>
+        </w:rPr>
+        <w:t>bject</w:t>
+      </w:r>
+      <w:r>
+        <w:rPr>
+          <w:lang w:val="en-US"/>
+        </w:rPr>
+        <w:t>-o</w:t>
+      </w:r>
+      <w:r>
+        <w:rPr>
+          <w:lang w:val="en-US"/>
+        </w:rPr>
+        <w:t xml:space="preserve">riented </w:t>
+      </w:r>
+      <w:r>
+        <w:rPr>
+          <w:lang w:val="en-US"/>
+        </w:rPr>
+        <w:t>p</w:t>
+      </w:r>
+      <w:r>
+        <w:rPr>
+          <w:lang w:val="en-US"/>
+        </w:rPr>
+        <w:t>rogramming</w:t>
+      </w:r>
+      <w:r>
+        <w:rPr>
+          <w:lang w:val="en-US"/>
+        </w:rPr>
+        <w:t xml:space="preserve"> </w:t>
+      </w:r>
+      <w:r>
+        <w:rPr>
+          <w:lang w:val="en-US"/>
+        </w:rPr>
+        <w:t xml:space="preserve">concept, the previous types of Parsons </w:t>
+      </w:r>
+      <w:r>
+        <w:rPr>
+          <w:lang w:val="en-US"/>
+        </w:rPr>
+        <w:t>problem</w:t>
+      </w:r>
+      <w:r>
+        <w:rPr>
+          <w:lang w:val="en-US"/>
+        </w:rPr>
+        <w:t xml:space="preserve"> </w:t>
+      </w:r>
+      <w:r>
+        <w:rPr>
+          <w:lang w:val="en-US"/>
+        </w:rPr>
+        <w:t>cannot work as well as before</w:t>
+      </w:r>
+      <w:r>
+        <w:rPr>
+          <w:lang w:val="en-US"/>
+        </w:rPr>
+        <w:t xml:space="preserve">. </w:t>
+      </w:r>
+      <w:r>
+        <w:rPr>
+          <w:lang w:val="en-US"/>
+        </w:rPr>
+        <w:t xml:space="preserve">This is because </w:t>
+      </w:r>
+      <w:r>
+        <w:rPr>
+          <w:lang w:val="en-US"/>
+        </w:rPr>
+        <w:t>the code</w:t>
+      </w:r>
+      <w:r>
+        <w:rPr>
+          <w:lang w:val="en-US"/>
+        </w:rPr>
+        <w:t>s</w:t>
+      </w:r>
+      <w:r>
+        <w:rPr>
+          <w:lang w:val="en-US"/>
+        </w:rPr>
+        <w:t xml:space="preserve"> in a class</w:t>
+      </w:r>
+      <w:r>
+        <w:rPr>
+          <w:lang w:val="en-US"/>
+        </w:rPr>
+        <w:t xml:space="preserve"> </w:t>
+      </w:r>
+      <w:r>
+        <w:rPr>
+          <w:lang w:val="en-US"/>
+        </w:rPr>
+        <w:t xml:space="preserve">look like tools in a </w:t>
+      </w:r>
+      <w:r>
+        <w:rPr>
+          <w:lang w:val="en-US"/>
+        </w:rPr>
+        <w:t>tool chest</w:t>
+      </w:r>
+      <w:r>
+        <w:rPr>
+          <w:lang w:val="en-US"/>
+        </w:rPr>
+        <w:t xml:space="preserve">, which means </w:t>
+      </w:r>
+      <w:r>
+        <w:rPr>
+          <w:lang w:val="en-US"/>
+        </w:rPr>
+        <w:t xml:space="preserve">they </w:t>
+      </w:r>
+      <w:r>
+        <w:rPr>
+          <w:lang w:val="en-US"/>
+        </w:rPr>
+        <w:t>are only</w:t>
+      </w:r>
+      <w:r>
+        <w:rPr>
+          <w:lang w:val="en-US"/>
+        </w:rPr>
+        <w:t xml:space="preserve"> use</w:t>
+      </w:r>
+      <w:r>
+        <w:rPr>
+          <w:lang w:val="en-US"/>
+        </w:rPr>
+        <w:t>d</w:t>
+      </w:r>
+      <w:r>
+        <w:rPr>
+          <w:lang w:val="en-US"/>
+        </w:rPr>
+        <w:t xml:space="preserve"> when do</w:t>
+      </w:r>
+      <w:r>
+        <w:rPr>
+          <w:lang w:val="en-US"/>
+        </w:rPr>
+        <w:t>ing</w:t>
+      </w:r>
+      <w:r>
+        <w:rPr>
+          <w:lang w:val="en-US"/>
+        </w:rPr>
+        <w:t xml:space="preserve"> specific work</w:t>
+      </w:r>
+      <w:r>
+        <w:rPr>
+          <w:lang w:val="en-US"/>
+        </w:rPr>
+        <w:t xml:space="preserve"> </w:t>
+      </w:r>
+      <w:r>
+        <w:rPr>
+          <w:lang w:val="en-US"/>
+        </w:rPr>
+        <w:t xml:space="preserve">and the order of placing tools </w:t>
+      </w:r>
+      <w:r>
+        <w:rPr>
+          <w:lang w:val="en-US"/>
+        </w:rPr>
+        <w:t>does</w:t>
+      </w:r>
+      <w:r>
+        <w:rPr>
+          <w:lang w:val="en-US"/>
+        </w:rPr>
+        <w:t xml:space="preserve"> not have </w:t>
+      </w:r>
+      <w:r>
+        <w:rPr>
+          <w:lang w:val="en-US"/>
+        </w:rPr>
+        <w:t xml:space="preserve">a </w:t>
+      </w:r>
+      <w:r>
+        <w:rPr>
+          <w:lang w:val="en-US"/>
+        </w:rPr>
+        <w:t>big</w:t>
+      </w:r>
+      <w:r>
+        <w:rPr>
+          <w:lang w:val="en-US"/>
+        </w:rPr>
+        <w:t xml:space="preserve"> effect on </w:t>
+      </w:r>
+      <w:r>
+        <w:rPr>
+          <w:lang w:val="en-US"/>
+        </w:rPr>
+        <w:t>using tools</w:t>
+      </w:r>
+      <w:r>
+        <w:rPr>
+          <w:lang w:val="en-US"/>
+        </w:rPr>
+        <w:t xml:space="preserve">. </w:t>
+      </w:r>
+      <w:r>
+        <w:rPr>
+          <w:lang w:val="en-US"/>
+        </w:rPr>
+        <w:t>For this reason</w:t>
+      </w:r>
+      <w:r>
+        <w:rPr>
+          <w:lang w:val="en-US"/>
+        </w:rPr>
+        <w:t xml:space="preserve">, </w:t>
+      </w:r>
+      <w:r>
+        <w:rPr>
+          <w:lang w:val="en-US"/>
+        </w:rPr>
+        <w:t xml:space="preserve">the reordering function of </w:t>
+      </w:r>
+      <w:r>
+        <w:rPr>
+          <w:lang w:val="en-US"/>
+        </w:rPr>
+        <w:t xml:space="preserve">previous types of </w:t>
+      </w:r>
+      <w:r>
+        <w:rPr>
+          <w:lang w:val="en-US"/>
+        </w:rPr>
+        <w:t xml:space="preserve">Parsons problem is significantly weakened. </w:t>
+      </w:r>
+      <w:r>
+        <w:rPr>
+          <w:lang w:val="en-US"/>
+        </w:rPr>
+        <w:t xml:space="preserve">Taking an example (Figure 1) [7], the methods in this </w:t>
+      </w:r>
+      <w:proofErr w:type="spellStart"/>
+      <w:r>
+        <w:rPr>
+          <w:lang w:val="en-US"/>
+        </w:rPr>
+        <w:t>CreditCard</w:t>
+      </w:r>
+      <w:proofErr w:type="spellEnd"/>
+      <w:r>
+        <w:rPr>
+          <w:lang w:val="en-US"/>
+        </w:rPr>
+        <w:t xml:space="preserve"> class are the tools to achieve </w:t>
+      </w:r>
+      <w:r>
+        <w:rPr>
+          <w:lang w:val="en-US"/>
+        </w:rPr>
+        <w:t xml:space="preserve">some </w:t>
+      </w:r>
+      <w:r>
+        <w:rPr>
+          <w:lang w:val="en-US"/>
+        </w:rPr>
+        <w:t>functions of a credit card</w:t>
+      </w:r>
+      <w:r>
+        <w:rPr>
+          <w:lang w:val="en-US"/>
+        </w:rPr>
+        <w:t xml:space="preserve">, which means that these methods are only called when </w:t>
+      </w:r>
+      <w:r>
+        <w:rPr>
+          <w:lang w:val="en-US"/>
+        </w:rPr>
+        <w:t xml:space="preserve">needed instead of </w:t>
+      </w:r>
+      <w:r>
+        <w:rPr>
+          <w:lang w:val="en-US"/>
+        </w:rPr>
+        <w:t>being executed in sequence. Hence,</w:t>
+      </w:r>
+      <w:r>
+        <w:rPr>
+          <w:lang w:val="en-US"/>
+        </w:rPr>
+        <w:t xml:space="preserve"> </w:t>
+      </w:r>
+      <w:r>
+        <w:rPr>
+          <w:lang w:val="en-US"/>
+        </w:rPr>
+        <w:t>c</w:t>
+      </w:r>
+      <w:r>
+        <w:rPr>
+          <w:lang w:val="en-US"/>
+        </w:rPr>
+        <w:t xml:space="preserve">hanging the order of methods </w:t>
+      </w:r>
+      <w:r>
+        <w:rPr>
+          <w:lang w:val="en-US"/>
+        </w:rPr>
+        <w:t>does not affect the program ex</w:t>
+      </w:r>
+      <w:r>
+        <w:rPr>
+          <w:lang w:val="en-US"/>
+        </w:rPr>
+        <w:t xml:space="preserve">ecution. </w:t>
+      </w:r>
+      <w:r>
+        <w:rPr>
+          <w:lang w:val="en-US"/>
+        </w:rPr>
+        <w:t xml:space="preserve">And in this example, some methods only need one line to return some </w:t>
+      </w:r>
+      <w:proofErr w:type="gramStart"/>
+      <w:r>
+        <w:rPr>
+          <w:lang w:val="en-US"/>
+        </w:rPr>
+        <w:t>attributes</w:t>
+      </w:r>
+      <w:proofErr w:type="gramEnd"/>
+      <w:r>
+        <w:rPr>
+          <w:lang w:val="en-US"/>
+        </w:rPr>
+        <w:t xml:space="preserve"> so it is </w:t>
+      </w:r>
+      <w:r>
+        <w:rPr>
+          <w:lang w:val="en-US"/>
+        </w:rPr>
+        <w:t>a piece of cake to guess the corresponding contents</w:t>
+      </w:r>
+      <w:r>
+        <w:rPr>
+          <w:lang w:val="en-US"/>
+        </w:rPr>
+        <w:t xml:space="preserve"> of the methods</w:t>
+      </w:r>
+      <w:r>
+        <w:rPr>
+          <w:lang w:val="en-US"/>
+        </w:rPr>
+        <w:t xml:space="preserve"> </w:t>
+      </w:r>
+      <w:r>
+        <w:rPr>
+          <w:lang w:val="en-US"/>
+        </w:rPr>
+        <w:t xml:space="preserve">according to the names of the methods. Thus, in this code, only </w:t>
+      </w:r>
+      <w:r>
+        <w:rPr>
+          <w:lang w:val="en-US"/>
+        </w:rPr>
+        <w:t>12</w:t>
+      </w:r>
+      <w:r>
+        <w:rPr>
+          <w:lang w:val="en-US"/>
+        </w:rPr>
+        <w:t xml:space="preserve"> lines instead of </w:t>
+      </w:r>
+      <w:r>
+        <w:rPr>
+          <w:lang w:val="en-US"/>
+        </w:rPr>
+        <w:t xml:space="preserve">52 lines </w:t>
+      </w:r>
+      <w:r>
+        <w:rPr>
+          <w:lang w:val="en-US"/>
+        </w:rPr>
+        <w:t>are valuable to use Parson problem to reorder</w:t>
+      </w:r>
+      <w:r>
+        <w:rPr>
+          <w:lang w:val="en-US"/>
+        </w:rPr>
+        <w:t xml:space="preserve">. </w:t>
+      </w:r>
+      <w:r>
+        <w:rPr>
+          <w:lang w:val="en-US"/>
+        </w:rPr>
+        <w:t xml:space="preserve">It is evident from this example that the </w:t>
+      </w:r>
+      <w:r>
+        <w:rPr>
+          <w:lang w:val="en-US"/>
+        </w:rPr>
+        <w:t xml:space="preserve">utility of </w:t>
+      </w:r>
+      <w:r>
+        <w:rPr>
+          <w:lang w:val="en-US"/>
+        </w:rPr>
+        <w:t xml:space="preserve">the </w:t>
+      </w:r>
+      <w:r>
+        <w:rPr>
+          <w:lang w:val="en-US"/>
+        </w:rPr>
+        <w:t xml:space="preserve">previous </w:t>
+      </w:r>
+      <w:r>
+        <w:rPr>
+          <w:lang w:val="en-US"/>
+        </w:rPr>
+        <w:t>type</w:t>
+      </w:r>
+      <w:r>
+        <w:rPr>
+          <w:lang w:val="en-US"/>
+        </w:rPr>
+        <w:t xml:space="preserve"> of </w:t>
+      </w:r>
+      <w:r>
+        <w:rPr>
+          <w:lang w:val="en-US"/>
+        </w:rPr>
+        <w:t>Parsons problem</w:t>
+      </w:r>
+      <w:r>
+        <w:rPr>
+          <w:lang w:val="en-US"/>
+        </w:rPr>
+        <w:t xml:space="preserve"> is </w:t>
+      </w:r>
+      <w:r>
+        <w:rPr>
+          <w:lang w:val="en-US"/>
+        </w:rPr>
+        <w:t xml:space="preserve">watered down. </w:t>
+      </w:r>
+    </w:p>
+    <w:p>
+      <w:pPr>
+        <w:pStyle w:val="NormalWeb"/>
+        <w:rPr>
+          <w:lang w:val="en-US"/>
+        </w:rPr>
+      </w:pPr>
+      <w:r>
+        <w:rPr>
+          <w:noProof/>
+          <w:lang w:val="en-US"/>
+        </w:rPr>
+        <w:lastRenderedPageBreak/>
+        <w:drawing>
+          <wp:inline distT="0" distB="0" distL="0" distR="0" wp14:anchorId="5E0FC7CA" wp14:editId="5EFDABDB">
+            <wp:extent cx="5727700" cy="7412355"/>
+            <wp:effectExtent l="0" t="0" r="0" b="4445"/>
+            <wp:docPr id="1" name="Picture 1"/>
+            <wp:cNvGraphicFramePr>
+              <a:graphicFrameLocks xmlns:a="http://schemas.openxmlformats.org/drawingml/2006/main" noChangeAspect="1"/>
+            </wp:cNvGraphicFramePr>
+            <a:graphic xmlns:a="http://schemas.openxmlformats.org/drawingml/2006/main">
+              <a:graphicData uri="http://schemas.openxmlformats.org/drawingml/2006/picture">
+                <pic:pic xmlns:pic="http://schemas.openxmlformats.org/drawingml/2006/picture">
+                  <pic:nvPicPr>
+                    <pic:cNvPr id="1" name="Picture 1"/>
+                    <pic:cNvPicPr/>
+                  </pic:nvPicPr>
+                  <pic:blipFill>
+                    <a:blip r:embed="rId7">
+                      <a:extLst>
+                        <a:ext uri="{28A0092B-C50C-407E-A947-70E740481C1C}">
+                          <a14:useLocalDpi xmlns:a14="http://schemas.microsoft.com/office/drawing/2010/main" val="0"/>
+                        </a:ext>
+                      </a:extLst>
+                    </a:blip>
+                    <a:stretch>
+                      <a:fillRect/>
+                    </a:stretch>
+                  </pic:blipFill>
+                  <pic:spPr>
+                    <a:xfrm>
+                      <a:off x="0" y="0"/>
+                      <a:ext cx="5727700" cy="7412355"/>
+                    </a:xfrm>
+                    <a:prstGeom prst="rect">
+                      <a:avLst/>
+                    </a:prstGeom>
+                  </pic:spPr>
+                </pic:pic>
+              </a:graphicData>
+            </a:graphic>
+          </wp:inline>
+        </w:drawing>
+      </w:r>
+    </w:p>
+    <w:p>
+      <w:pPr>
+        <w:pStyle w:val="NormalWeb"/>
+        <w:jc w:val="center"/>
+        <w:rPr>
+          <w:lang w:val="en-US"/>
+        </w:rPr>
+      </w:pPr>
+      <w:r>
+        <w:rPr>
+          <w:lang w:val="en-US"/>
+        </w:rPr>
+        <w:t xml:space="preserve">Figure 1 The </w:t>
+      </w:r>
+      <w:r>
+        <w:rPr>
+          <w:lang w:val="en-US"/>
+        </w:rPr>
+        <w:t>o</w:t>
+      </w:r>
+      <w:r>
+        <w:rPr>
+          <w:lang w:val="en-US"/>
+        </w:rPr>
+        <w:t>bject-oriented programming example code</w:t>
+      </w:r>
+    </w:p>
+    <w:p>
+      <w:pPr>
+        <w:pStyle w:val="NormalWeb"/>
+        <w:rPr>
+          <w:b/>
+          <w:bCs/>
+          <w:u w:val="single"/>
+          <w:lang w:val="en-US"/>
+        </w:rPr>
+      </w:pPr>
+      <w:r>
+        <w:rPr>
+          <w:b/>
+          <w:bCs/>
+          <w:u w:val="single"/>
+          <w:lang w:val="en-US"/>
+        </w:rPr>
+        <w:t xml:space="preserve">[Algorithm </w:t>
+      </w:r>
+      <w:r>
+        <w:rPr>
+          <w:b/>
+          <w:bCs/>
+          <w:u w:val="single"/>
+          <w:lang w:val="en-US"/>
+        </w:rPr>
+        <w:t>analysis</w:t>
+      </w:r>
+      <w:r>
+        <w:rPr>
+          <w:b/>
+          <w:bCs/>
+          <w:u w:val="single"/>
+          <w:lang w:val="en-US"/>
+        </w:rPr>
+        <w:t xml:space="preserve"> type of questions</w:t>
+      </w:r>
+      <w:r>
+        <w:rPr>
+          <w:b/>
+          <w:bCs/>
+          <w:u w:val="single"/>
+          <w:lang w:val="en-US"/>
+        </w:rPr>
+        <w:t>]</w:t>
+      </w:r>
+    </w:p>
+    <w:p>
+      <w:pPr>
+        <w:pStyle w:val="NormalWeb"/>
+        <w:rPr>
+          <w:lang w:val="en-US"/>
+        </w:rPr>
+      </w:pPr>
+      <w:r>
+        <w:rPr>
+          <w:lang w:val="en-US"/>
+        </w:rPr>
+        <w:t>Algorithm analysis</w:t>
+      </w:r>
+      <w:r>
+        <w:rPr>
+          <w:lang w:val="en-US"/>
+        </w:rPr>
+        <w:t>, which is a core part of CS2,</w:t>
+      </w:r>
+      <w:r>
+        <w:rPr>
+          <w:lang w:val="en-US"/>
+        </w:rPr>
+        <w:t xml:space="preserve"> </w:t>
+      </w:r>
+      <w:r>
+        <w:rPr>
+          <w:lang w:val="en-US"/>
+        </w:rPr>
+        <w:t xml:space="preserve">is </w:t>
+      </w:r>
+      <w:r>
+        <w:rPr>
+          <w:lang w:val="en-US"/>
+        </w:rPr>
+        <w:t xml:space="preserve">to use running time </w:t>
+      </w:r>
+      <w:r>
+        <w:rPr>
+          <w:lang w:val="en-US"/>
+        </w:rPr>
+        <w:t xml:space="preserve">to </w:t>
+      </w:r>
+      <w:r>
+        <w:rPr>
+          <w:lang w:val="en-US"/>
+        </w:rPr>
+        <w:t xml:space="preserve">evaluate whether a data structure or an algorithm is </w:t>
+      </w:r>
+      <w:r>
+        <w:rPr>
+          <w:lang w:val="en-US"/>
+        </w:rPr>
+        <w:t>efficient or not [7].</w:t>
+      </w:r>
+      <w:r>
+        <w:rPr>
+          <w:lang w:val="en-US"/>
+        </w:rPr>
+        <w:t xml:space="preserve"> </w:t>
+      </w:r>
+      <w:r>
+        <w:rPr>
+          <w:lang w:val="en-US"/>
+        </w:rPr>
+        <w:t>Since t</w:t>
+      </w:r>
+      <w:r>
+        <w:rPr>
+          <w:lang w:val="en-US"/>
+        </w:rPr>
+        <w:t xml:space="preserve">he growth rate of running time as a function of </w:t>
+      </w:r>
+      <w:r>
+        <w:rPr>
+          <w:lang w:val="en-US"/>
+        </w:rPr>
+        <w:t xml:space="preserve">the input size n is vital </w:t>
+      </w:r>
+      <w:r>
+        <w:rPr>
+          <w:lang w:val="en-US"/>
+        </w:rPr>
+        <w:t>for algorithm analysis</w:t>
+      </w:r>
+      <w:r>
+        <w:rPr>
+          <w:lang w:val="en-US"/>
+        </w:rPr>
+        <w:t xml:space="preserve">, </w:t>
+      </w:r>
+      <w:r>
+        <w:rPr>
+          <w:lang w:val="en-US"/>
+        </w:rPr>
+        <w:t>big O</w:t>
+      </w:r>
+      <w:r>
+        <w:rPr>
+          <w:lang w:val="en-US"/>
+        </w:rPr>
+        <w:t xml:space="preserve">, </w:t>
+      </w:r>
+      <w:r>
+        <w:rPr>
+          <w:lang w:val="en-US"/>
+        </w:rPr>
+        <w:t xml:space="preserve">which shows the major </w:t>
+      </w:r>
+      <w:r>
+        <w:rPr>
+          <w:lang w:val="en-US"/>
+        </w:rPr>
+        <w:lastRenderedPageBreak/>
+        <w:t>parts affecting the growth</w:t>
+      </w:r>
+      <w:r>
+        <w:rPr>
+          <w:lang w:val="en-US"/>
+        </w:rPr>
+        <w:t>,</w:t>
+      </w:r>
+      <w:r>
+        <w:rPr>
+          <w:lang w:val="en-US"/>
+        </w:rPr>
+        <w:t xml:space="preserve"> is introduced</w:t>
+      </w:r>
+      <w:r>
+        <w:rPr>
+          <w:lang w:val="en-US"/>
+        </w:rPr>
+        <w:t xml:space="preserve"> in algorithm analysis [7]</w:t>
+      </w:r>
+      <w:r>
+        <w:rPr>
+          <w:lang w:val="en-US"/>
+        </w:rPr>
+        <w:t xml:space="preserve">. </w:t>
+      </w:r>
+      <w:r>
+        <w:rPr>
+          <w:lang w:val="en-US"/>
+        </w:rPr>
+        <w:t>There are seven basic function</w:t>
+      </w:r>
+      <w:r>
+        <w:rPr>
+          <w:lang w:val="en-US"/>
+        </w:rPr>
+        <w:t>s</w:t>
+      </w:r>
+      <w:r>
+        <w:rPr>
+          <w:lang w:val="en-US"/>
+        </w:rPr>
+        <w:t xml:space="preserve"> in big O</w:t>
+      </w:r>
+      <w:r>
+        <w:rPr>
+          <w:lang w:val="en-US"/>
+        </w:rPr>
+        <w:t xml:space="preserve"> (</w:t>
+      </w:r>
+      <w:r>
+        <w:rPr>
+          <w:lang w:val="en-US"/>
+        </w:rPr>
+        <w:t>the constant function, the logarithm function, the linear function, the N-log-N function</w:t>
+      </w:r>
+      <w:r>
+        <w:rPr>
+          <w:lang w:val="en-US"/>
+        </w:rPr>
+        <w:t xml:space="preserve">, the </w:t>
+      </w:r>
+      <w:r>
+        <w:rPr>
+          <w:lang w:val="en-US"/>
+        </w:rPr>
+        <w:t xml:space="preserve">quadratic function, the cubic function and other </w:t>
+      </w:r>
+      <w:r>
+        <w:rPr>
+          <w:lang w:val="en-US"/>
+        </w:rPr>
+        <w:t xml:space="preserve">polynomials, and the </w:t>
+      </w:r>
+      <w:r>
+        <w:rPr>
+          <w:lang w:val="en-US"/>
+        </w:rPr>
+        <w:t>exponential function</w:t>
+      </w:r>
+      <w:r>
+        <w:rPr>
+          <w:lang w:val="en-US"/>
+        </w:rPr>
+        <w:t>)</w:t>
+      </w:r>
+      <w:r>
+        <w:rPr>
+          <w:lang w:val="en-US"/>
+        </w:rPr>
+        <w:t xml:space="preserve"> [7]</w:t>
+      </w:r>
+      <w:r>
+        <w:rPr>
+          <w:lang w:val="en-US"/>
+        </w:rPr>
+        <w:t xml:space="preserve"> so </w:t>
+      </w:r>
+      <w:r>
+        <w:rPr>
+          <w:lang w:val="en-US"/>
+        </w:rPr>
+        <w:t xml:space="preserve">it is strenuous to </w:t>
+      </w:r>
+      <w:r>
+        <w:rPr>
+          <w:lang w:val="en-US"/>
+        </w:rPr>
+        <w:t>ascertain which function</w:t>
+      </w:r>
+      <w:r>
+        <w:rPr>
+          <w:lang w:val="en-US"/>
+        </w:rPr>
+        <w:t>s</w:t>
+      </w:r>
+      <w:r>
+        <w:rPr>
+          <w:lang w:val="en-US"/>
+        </w:rPr>
+        <w:t xml:space="preserve"> </w:t>
+      </w:r>
+      <w:r>
+        <w:rPr>
+          <w:lang w:val="en-US"/>
+        </w:rPr>
+        <w:t>are</w:t>
+      </w:r>
+      <w:r>
+        <w:rPr>
+          <w:lang w:val="en-US"/>
+        </w:rPr>
+        <w:t xml:space="preserve"> the correct function</w:t>
+      </w:r>
+      <w:r>
+        <w:rPr>
+          <w:lang w:val="en-US"/>
+        </w:rPr>
+        <w:t>s</w:t>
+      </w:r>
+      <w:r>
+        <w:rPr>
+          <w:lang w:val="en-US"/>
+        </w:rPr>
+        <w:t xml:space="preserve"> </w:t>
+      </w:r>
+      <w:r>
+        <w:rPr>
+          <w:lang w:val="en-US"/>
+        </w:rPr>
+        <w:t xml:space="preserve">to describe the </w:t>
+      </w:r>
+      <w:r>
+        <w:rPr>
+          <w:lang w:val="en-US"/>
+        </w:rPr>
+        <w:t xml:space="preserve">efficiency of the specific data structures and algorithms. By contrast, </w:t>
+      </w:r>
+      <w:r>
+        <w:rPr>
+          <w:lang w:val="en-US"/>
+        </w:rPr>
+        <w:t xml:space="preserve">the algorithm analysis in CS1 is much more straightforward since </w:t>
+      </w:r>
+      <w:r>
+        <w:rPr>
+          <w:lang w:val="en-US"/>
+        </w:rPr>
+        <w:t>only three functions (the contrast function, the quadratic function</w:t>
+      </w:r>
+      <w:r>
+        <w:rPr>
+          <w:lang w:val="en-US"/>
+        </w:rPr>
+        <w:t>,</w:t>
+      </w:r>
+      <w:r>
+        <w:rPr>
+          <w:lang w:val="en-US"/>
+        </w:rPr>
+        <w:t xml:space="preserve"> and the cubic function and other polynomials)</w:t>
+      </w:r>
+      <w:r>
+        <w:rPr>
+          <w:lang w:val="en-US"/>
+        </w:rPr>
+        <w:t xml:space="preserve"> are used and </w:t>
+      </w:r>
+      <w:r>
+        <w:rPr>
+          <w:lang w:val="en-US"/>
+        </w:rPr>
+        <w:t>the functions used</w:t>
+      </w:r>
+      <w:r>
+        <w:rPr>
+          <w:lang w:val="en-US"/>
+        </w:rPr>
+        <w:t xml:space="preserve"> </w:t>
+      </w:r>
+      <w:r>
+        <w:rPr>
+          <w:lang w:val="en-US"/>
+        </w:rPr>
+        <w:t xml:space="preserve">are only </w:t>
+      </w:r>
+      <w:r>
+        <w:rPr>
+          <w:lang w:val="en-US"/>
+        </w:rPr>
+        <w:t xml:space="preserve">lying on whether there are </w:t>
+      </w:r>
+      <w:r>
+        <w:rPr>
+          <w:lang w:val="en-US"/>
+        </w:rPr>
+        <w:t xml:space="preserve">loop structures or nested loop structures. </w:t>
+      </w:r>
+      <w:r>
+        <w:rPr>
+          <w:lang w:val="en-US"/>
+        </w:rPr>
+        <w:t xml:space="preserve">For this reason, the algorithm analysis parts are always ignored in CS1 so the Parsons problem for CS1 </w:t>
+      </w:r>
+      <w:r>
+        <w:rPr>
+          <w:lang w:val="en-US"/>
+        </w:rPr>
+        <w:t>certainty cannot handle this algorithm analysis questions, which</w:t>
+      </w:r>
+      <w:r>
+        <w:rPr>
+          <w:lang w:val="en-US"/>
+        </w:rPr>
+        <w:t xml:space="preserve"> is another drawback for using previous types of Parsons problem directly in CS2. </w:t>
+      </w:r>
+    </w:p>
+    <w:p>
+      <w:pPr>
+        <w:pStyle w:val="NormalWeb"/>
+        <w:rPr>
+          <w:b/>
+          <w:bCs/>
+          <w:u w:val="single"/>
+          <w:lang w:val="en-US"/>
+        </w:rPr>
+      </w:pPr>
+      <w:r>
+        <w:rPr>
+          <w:b/>
+          <w:bCs/>
+          <w:u w:val="single"/>
+          <w:lang w:val="en-US"/>
+        </w:rPr>
+        <w:t>[Recur</w:t>
+      </w:r>
+      <w:r>
+        <w:rPr>
+          <w:b/>
+          <w:bCs/>
+          <w:u w:val="single"/>
+          <w:lang w:val="en-US"/>
+        </w:rPr>
+        <w:t>sion</w:t>
+      </w:r>
+      <w:r>
+        <w:rPr>
+          <w:b/>
+          <w:bCs/>
+          <w:u w:val="single"/>
+          <w:lang w:val="en-US"/>
+        </w:rPr>
+        <w:t xml:space="preserve"> type of question</w:t>
+      </w:r>
+      <w:r>
+        <w:rPr>
+          <w:b/>
+          <w:bCs/>
+          <w:u w:val="single"/>
+          <w:lang w:val="en-US"/>
+        </w:rPr>
+        <w:t>]</w:t>
+      </w:r>
+    </w:p>
+    <w:p>
+      <w:pPr>
+        <w:pStyle w:val="NormalWeb"/>
+        <w:rPr>
+          <w:lang w:val="en-US"/>
+        </w:rPr>
+      </w:pPr>
+      <w:r>
+        <w:rPr>
+          <w:lang w:val="en-US"/>
+        </w:rPr>
+        <w:t xml:space="preserve">Recursion is to solve </w:t>
+      </w:r>
+      <w:r>
+        <w:rPr>
+          <w:lang w:val="en-US"/>
+        </w:rPr>
+        <w:t xml:space="preserve">a </w:t>
+      </w:r>
+      <w:r>
+        <w:rPr>
+          <w:lang w:val="en-US"/>
+        </w:rPr>
+        <w:t xml:space="preserve">problem by solving </w:t>
+      </w:r>
+      <w:r>
+        <w:rPr>
+          <w:lang w:val="en-US"/>
+        </w:rPr>
+        <w:t xml:space="preserve">a </w:t>
+      </w:r>
+      <w:r>
+        <w:rPr>
+          <w:lang w:val="en-US"/>
+        </w:rPr>
+        <w:t xml:space="preserve">subproblem </w:t>
+      </w:r>
+      <w:r>
+        <w:rPr>
+          <w:lang w:val="en-US"/>
+        </w:rPr>
+        <w:t>that ha</w:t>
+      </w:r>
+      <w:r>
+        <w:rPr>
+          <w:lang w:val="en-US"/>
+        </w:rPr>
+        <w:t>s</w:t>
+      </w:r>
+      <w:r>
+        <w:rPr>
+          <w:lang w:val="en-US"/>
+        </w:rPr>
+        <w:t xml:space="preserve"> the same structures </w:t>
+      </w:r>
+      <w:r>
+        <w:rPr>
+          <w:lang w:val="en-US"/>
+        </w:rPr>
+        <w:t>as</w:t>
+      </w:r>
+      <w:r>
+        <w:rPr>
+          <w:lang w:val="en-US"/>
+        </w:rPr>
+        <w:t xml:space="preserve"> the original problem.</w:t>
+      </w:r>
+      <w:r>
+        <w:rPr>
+          <w:lang w:val="en-US"/>
+        </w:rPr>
+        <w:t xml:space="preserve"> </w:t>
+      </w:r>
+      <w:r>
+        <w:rPr>
+          <w:lang w:val="en-US"/>
+        </w:rPr>
+        <w:t>In programming, it is achieved by calling the function</w:t>
+      </w:r>
+      <w:r>
+        <w:rPr>
+          <w:lang w:val="en-US"/>
+        </w:rPr>
+        <w:t xml:space="preserve"> itself</w:t>
+      </w:r>
+      <w:r>
+        <w:rPr>
+          <w:lang w:val="en-US"/>
+        </w:rPr>
+        <w:t>, which means that the</w:t>
+      </w:r>
+      <w:r>
+        <w:rPr>
+          <w:lang w:val="en-US"/>
+        </w:rPr>
+        <w:t xml:space="preserve"> same code in a recursion question can solve the same problem but with different values of </w:t>
+      </w:r>
+      <w:r>
+        <w:rPr>
+          <w:lang w:val="en-US"/>
+        </w:rPr>
+        <w:t xml:space="preserve">input </w:t>
+      </w:r>
+      <w:r>
+        <w:rPr>
+          <w:lang w:val="en-US"/>
+        </w:rPr>
+        <w:t xml:space="preserve">parameters. </w:t>
+      </w:r>
+      <w:r>
+        <w:rPr>
+          <w:lang w:val="en-US"/>
+        </w:rPr>
+        <w:t xml:space="preserve">This situation, one code holding different cases, is </w:t>
+      </w:r>
+      <w:r>
+        <w:rPr>
+          <w:lang w:val="en-US"/>
+        </w:rPr>
+        <w:t>not common in CS1</w:t>
+      </w:r>
+      <w:r>
+        <w:rPr>
+          <w:lang w:val="en-US"/>
+        </w:rPr>
+        <w:t xml:space="preserve">. </w:t>
+      </w:r>
+      <w:r>
+        <w:rPr>
+          <w:lang w:val="en-US"/>
+        </w:rPr>
+        <w:t xml:space="preserve">For this reason, </w:t>
+      </w:r>
+      <w:r>
+        <w:rPr>
+          <w:lang w:val="en-US"/>
+        </w:rPr>
+        <w:t xml:space="preserve">it leads </w:t>
+      </w:r>
+      <w:r>
+        <w:rPr>
+          <w:lang w:val="en-US"/>
+        </w:rPr>
+        <w:t xml:space="preserve">to </w:t>
+      </w:r>
+      <w:r>
+        <w:rPr>
+          <w:lang w:val="en-US"/>
+        </w:rPr>
+        <w:t xml:space="preserve">a dramatic increase in </w:t>
+      </w:r>
+      <w:r>
+        <w:rPr>
+          <w:lang w:val="en-US"/>
+        </w:rPr>
+        <w:t xml:space="preserve">the </w:t>
+      </w:r>
+      <w:r>
+        <w:rPr>
+          <w:lang w:val="en-US"/>
+        </w:rPr>
+        <w:t xml:space="preserve">difficulty of problems and the previous type of Parsons problem cannot </w:t>
+      </w:r>
+      <w:r>
+        <w:rPr>
+          <w:lang w:val="en-US"/>
+        </w:rPr>
+        <w:t xml:space="preserve">have a significant effect on </w:t>
+      </w:r>
+      <w:r>
+        <w:rPr>
+          <w:lang w:val="en-US"/>
+        </w:rPr>
+        <w:t xml:space="preserve">reducing complexity. </w:t>
+      </w:r>
+      <w:r>
+        <w:rPr>
+          <w:lang w:val="en-US"/>
+        </w:rPr>
+        <w:t xml:space="preserve">Concretely, the previous type of Parsons problem </w:t>
+      </w:r>
+      <w:r>
+        <w:rPr>
+          <w:lang w:val="en-US"/>
+        </w:rPr>
+        <w:t>reduces the level of difficulty</w:t>
+      </w:r>
+      <w:r>
+        <w:rPr>
+          <w:lang w:val="en-US"/>
+        </w:rPr>
+        <w:t xml:space="preserve"> by providing some code fragments for students to read</w:t>
+      </w:r>
+      <w:r>
+        <w:rPr>
+          <w:lang w:val="en-US"/>
+        </w:rPr>
+        <w:t xml:space="preserve">. However, in </w:t>
+      </w:r>
+      <w:r>
+        <w:rPr>
+          <w:lang w:val="en-US"/>
+        </w:rPr>
+        <w:t xml:space="preserve">the </w:t>
+      </w:r>
+      <w:r>
+        <w:rPr>
+          <w:lang w:val="en-US"/>
+        </w:rPr>
+        <w:t xml:space="preserve">recursion type of question, it is </w:t>
+      </w:r>
+      <w:r>
+        <w:rPr>
+          <w:lang w:val="en-US"/>
+        </w:rPr>
+        <w:t>ardu</w:t>
+      </w:r>
+      <w:r>
+        <w:rPr>
+          <w:lang w:val="en-US"/>
+        </w:rPr>
+        <w:t xml:space="preserve">ous to understand the meaning of every line of code even if </w:t>
+      </w:r>
+      <w:r>
+        <w:rPr>
+          <w:lang w:val="en-US"/>
+        </w:rPr>
+        <w:t>the whole code</w:t>
+      </w:r>
+      <w:r>
+        <w:rPr>
+          <w:lang w:val="en-US"/>
+        </w:rPr>
+        <w:t xml:space="preserve"> is given in order (like the recursion</w:t>
+      </w:r>
+      <w:r>
+        <w:rPr>
+          <w:lang w:val="en-US"/>
+        </w:rPr>
+        <w:t xml:space="preserve"> </w:t>
+      </w:r>
+      <w:r>
+        <w:rPr>
+          <w:lang w:val="en-US"/>
+        </w:rPr>
+        <w:t>example</w:t>
+      </w:r>
+      <w:r>
+        <w:rPr>
+          <w:lang w:val="en-US"/>
+        </w:rPr>
+        <w:t xml:space="preserve"> </w:t>
+      </w:r>
+      <w:r>
+        <w:rPr>
+          <w:lang w:val="en-US"/>
+        </w:rPr>
+        <w:t xml:space="preserve">code </w:t>
+      </w:r>
+      <w:r>
+        <w:rPr>
+          <w:lang w:val="en-US"/>
+        </w:rPr>
+        <w:t xml:space="preserve">of </w:t>
+      </w:r>
+      <w:r>
+        <w:rPr>
+          <w:lang w:val="en-US"/>
+        </w:rPr>
+        <w:t>the Tower of Hanoi in Figure 2</w:t>
+      </w:r>
+      <w:r>
+        <w:rPr>
+          <w:lang w:val="en-US"/>
+        </w:rPr>
+        <w:t xml:space="preserve"> [9]</w:t>
+      </w:r>
+      <w:r>
+        <w:rPr>
+          <w:lang w:val="en-US"/>
+        </w:rPr>
+        <w:t>)</w:t>
+      </w:r>
+      <w:r>
+        <w:rPr>
+          <w:lang w:val="en-US"/>
+        </w:rPr>
+        <w:t xml:space="preserve">. </w:t>
+      </w:r>
+      <w:r>
+        <w:rPr>
+          <w:lang w:val="en-US"/>
+        </w:rPr>
+        <w:t xml:space="preserve">Thus, the assistance coming from code reading </w:t>
+      </w:r>
+      <w:r>
+        <w:rPr>
+          <w:lang w:val="en-US"/>
+        </w:rPr>
+        <w:t>of Parsons problem</w:t>
+      </w:r>
+      <w:r>
+        <w:rPr>
+          <w:lang w:val="en-US"/>
+        </w:rPr>
+        <w:t xml:space="preserve"> is notably shrunk</w:t>
+      </w:r>
+      <w:r>
+        <w:rPr>
+          <w:lang w:val="en-US"/>
+        </w:rPr>
+        <w:t xml:space="preserve">, and it is almost </w:t>
+      </w:r>
+      <w:r>
+        <w:rPr>
+          <w:lang w:val="en-US"/>
+        </w:rPr>
+        <w:t>like letting students write code directly</w:t>
+      </w:r>
+      <w:r>
+        <w:rPr>
+          <w:lang w:val="en-US"/>
+        </w:rPr>
+        <w:t xml:space="preserve">. That is why the previous type of Parsons problem needs to be improved to give students more </w:t>
+      </w:r>
+      <w:r>
+        <w:rPr>
+          <w:lang w:val="en-US"/>
+        </w:rPr>
+        <w:t>hints in solving recursion questions.</w:t>
+      </w:r>
+    </w:p>
+    <w:p>
+      <w:pPr>
+        <w:pStyle w:val="NormalWeb"/>
+        <w:rPr>
+          <w:lang w:val="en-US"/>
+        </w:rPr>
+      </w:pPr>
+      <w:r>
+        <w:rPr>
+          <w:noProof/>
+          <w:lang w:val="en-US"/>
+        </w:rPr>
+        <w:drawing>
+          <wp:inline distT="0" distB="0" distL="0" distR="0" wp14:anchorId="3205CB4F" wp14:editId="3B2BE9EC">
+            <wp:extent cx="5727700" cy="1111885"/>
+            <wp:effectExtent l="0" t="0" r="0" b="5715"/>
+            <wp:docPr id="2" name="Picture 2" descr="Text&#10;&#10;Description automatically generated"/>
+            <wp:cNvGraphicFramePr>
+              <a:graphicFrameLocks xmlns:a="http://schemas.openxmlformats.org/drawingml/2006/main" noChangeAspect="1"/>
+            </wp:cNvGraphicFramePr>
+            <a:graphic xmlns:a="http://schemas.openxmlformats.org/drawingml/2006/main">
+              <a:graphicData uri="http://schemas.openxmlformats.org/drawingml/2006/picture">
+                <pic:pic xmlns:pic="http://schemas.openxmlformats.org/drawingml/2006/picture">
+                  <pic:nvPicPr>
+                    <pic:cNvPr id="2" name="Picture 2" descr="Text&#10;&#10;Description automatically generated"/>
+                    <pic:cNvPicPr/>
+                  </pic:nvPicPr>
+                  <pic:blipFill>
+                    <a:blip r:embed="rId8">
+                      <a:extLst>
+                        <a:ext uri="{28A0092B-C50C-407E-A947-70E740481C1C}">
+                          <a14:useLocalDpi xmlns:a14="http://schemas.microsoft.com/office/drawing/2010/main" val="0"/>
+                        </a:ext>
+                      </a:extLst>
+                    </a:blip>
+                    <a:stretch>
+                      <a:fillRect/>
+                    </a:stretch>
+                  </pic:blipFill>
+                  <pic:spPr>
+                    <a:xfrm>
+                      <a:off x="0" y="0"/>
+                      <a:ext cx="5727700" cy="1111885"/>
+                    </a:xfrm>
+                    <a:prstGeom prst="rect">
+                      <a:avLst/>
+                    </a:prstGeom>
+                  </pic:spPr>
+                </pic:pic>
+              </a:graphicData>
+            </a:graphic>
+          </wp:inline>
+        </w:drawing>
+      </w:r>
+    </w:p>
+    <w:p>
+      <w:pPr>
+        <w:pStyle w:val="NormalWeb"/>
+        <w:jc w:val="center"/>
+        <w:rPr>
+          <w:lang w:val="en-US"/>
+        </w:rPr>
+      </w:pPr>
+      <w:r>
+        <w:rPr>
+          <w:lang w:val="en-US"/>
+        </w:rPr>
+        <w:t xml:space="preserve">Figure 2 The recursion example </w:t>
+      </w:r>
+      <w:r>
+        <w:rPr>
+          <w:lang w:val="en-US"/>
+        </w:rPr>
+        <w:t xml:space="preserve">code </w:t>
+      </w:r>
+      <w:r>
+        <w:rPr>
+          <w:lang w:val="en-US"/>
+        </w:rPr>
+        <w:t>of the Tower of Hanoi</w:t>
+      </w:r>
+    </w:p>
+    <w:p>
+      <w:pPr>
+        <w:pStyle w:val="NormalWeb"/>
+        <w:rPr>
+          <w:b/>
+          <w:bCs/>
+          <w:lang w:val="en-US"/>
+        </w:rPr>
+      </w:pPr>
+      <w:r>
+        <w:rPr>
+          <w:b/>
+          <w:bCs/>
+          <w:lang w:val="en-US"/>
+        </w:rPr>
+        <w:t xml:space="preserve">[The data structure and algorithm </w:t>
+      </w:r>
+      <w:r>
+        <w:rPr>
+          <w:b/>
+          <w:bCs/>
+          <w:lang w:val="en-US"/>
+        </w:rPr>
+        <w:t>types of questions</w:t>
+      </w:r>
+      <w:r>
+        <w:rPr>
+          <w:b/>
+          <w:bCs/>
+          <w:lang w:val="en-US"/>
+        </w:rPr>
+        <w:t>]</w:t>
+      </w:r>
+    </w:p>
+    <w:p>
+      <w:pPr>
+        <w:pStyle w:val="NormalWeb"/>
+        <w:rPr>
+          <w:lang w:val="en-US"/>
+        </w:rPr>
+      </w:pPr>
+      <w:r>
+        <w:rPr>
+          <w:lang w:val="en-US"/>
+        </w:rPr>
+        <w:t xml:space="preserve">One of the </w:t>
+      </w:r>
+      <w:r>
+        <w:rPr>
+          <w:lang w:val="en-US"/>
+        </w:rPr>
+        <w:t xml:space="preserve">characteristics of code in CS2 is </w:t>
+      </w:r>
+      <w:proofErr w:type="gramStart"/>
+      <w:r>
+        <w:rPr>
+          <w:lang w:val="en-US"/>
+        </w:rPr>
+        <w:t>similar to</w:t>
+      </w:r>
+      <w:proofErr w:type="gramEnd"/>
+      <w:r>
+        <w:rPr>
+          <w:lang w:val="en-US"/>
+        </w:rPr>
+        <w:t xml:space="preserve"> each other. </w:t>
+      </w:r>
+      <w:r>
+        <w:rPr>
+          <w:lang w:val="en-US"/>
+        </w:rPr>
+        <w:t xml:space="preserve">For example, the codes can have the same data structures but </w:t>
+      </w:r>
+      <w:r>
+        <w:rPr>
+          <w:lang w:val="en-US"/>
+        </w:rPr>
+        <w:t xml:space="preserve">are </w:t>
+      </w:r>
+      <w:r>
+        <w:rPr>
+          <w:lang w:val="en-US"/>
+        </w:rPr>
+        <w:t xml:space="preserve">implemented in different ways (like </w:t>
+      </w:r>
+      <w:r>
+        <w:rPr>
+          <w:lang w:val="en-US"/>
+        </w:rPr>
+        <w:t>the array-based stack and linked</w:t>
+      </w:r>
+      <w:r>
+        <w:rPr>
+          <w:lang w:val="en-US"/>
+        </w:rPr>
+        <w:t>-</w:t>
+      </w:r>
+      <w:r>
+        <w:rPr>
+          <w:lang w:val="en-US"/>
+        </w:rPr>
+        <w:t>list</w:t>
+      </w:r>
+      <w:r>
+        <w:rPr>
+          <w:lang w:val="en-US"/>
+        </w:rPr>
+        <w:t>-based stack</w:t>
+      </w:r>
+      <w:r>
+        <w:rPr>
+          <w:lang w:val="en-US"/>
+        </w:rPr>
+        <w:t xml:space="preserve"> in Figure 3</w:t>
+      </w:r>
+      <w:r>
+        <w:rPr>
+          <w:lang w:val="en-US"/>
+        </w:rPr>
+        <w:t>)</w:t>
+      </w:r>
+      <w:r>
+        <w:rPr>
+          <w:lang w:val="en-US"/>
+        </w:rPr>
+        <w:t xml:space="preserve"> </w:t>
+      </w:r>
+      <w:r>
+        <w:rPr>
+          <w:lang w:val="en-US"/>
+        </w:rPr>
+        <w:t xml:space="preserve">or different </w:t>
+      </w:r>
+      <w:r>
+        <w:rPr>
+          <w:lang w:val="en-US"/>
+        </w:rPr>
+        <w:t>solving algorithms for the same problems (like bubble sort and selection sort for sorting numbers problem)</w:t>
+      </w:r>
+      <w:r>
+        <w:rPr>
+          <w:lang w:val="en-US"/>
+        </w:rPr>
+        <w:t xml:space="preserve">. </w:t>
+      </w:r>
+      <w:r>
+        <w:rPr>
+          <w:lang w:val="en-US"/>
+        </w:rPr>
+        <w:t>Although it is ok to use the previous types of Parsons problem individually for each code</w:t>
+      </w:r>
+      <w:r>
+        <w:rPr>
+          <w:lang w:val="en-US"/>
+        </w:rPr>
+        <w:t xml:space="preserve">, it would be more </w:t>
+      </w:r>
+      <w:r>
+        <w:rPr>
+          <w:lang w:val="en-US"/>
+        </w:rPr>
+        <w:t>worthwhile to help students to compare these similar codes</w:t>
+      </w:r>
+      <w:r>
+        <w:rPr>
+          <w:lang w:val="en-US"/>
+        </w:rPr>
+        <w:t xml:space="preserve"> and consolidate the difference</w:t>
+      </w:r>
+      <w:r>
+        <w:rPr>
+          <w:lang w:val="en-US"/>
+        </w:rPr>
+        <w:t xml:space="preserve"> and similarity between these codes. </w:t>
+      </w:r>
+      <w:proofErr w:type="gramStart"/>
+      <w:r>
+        <w:rPr>
+          <w:lang w:val="en-US"/>
+        </w:rPr>
+        <w:t>Therefore</w:t>
+      </w:r>
+      <w:proofErr w:type="gramEnd"/>
+      <w:r>
+        <w:rPr>
+          <w:lang w:val="en-US"/>
+        </w:rPr>
+        <w:t xml:space="preserve"> the students can distinguish them and have a better understanding.</w:t>
+      </w:r>
+    </w:p>
+    <w:p>
+      <w:pPr>
+        <w:pStyle w:val="NormalWeb"/>
+        <w:rPr>
+          <w:lang w:val="en-US"/>
+        </w:rPr>
+      </w:pPr>
+      <w:r>
+        <w:rPr>
+          <w:noProof/>
+          <w:lang w:val="en-US"/>
+        </w:rPr>
+        <w:lastRenderedPageBreak/>
+        <w:drawing>
+          <wp:inline distT="0" distB="0" distL="0" distR="0" wp14:anchorId="5AFE1DB0" wp14:editId="13CA9033">
+            <wp:extent cx="5727700" cy="4425950"/>
+            <wp:effectExtent l="0" t="0" r="0" b="6350"/>
+            <wp:docPr id="3" name="Picture 3"/>
+            <wp:cNvGraphicFramePr>
+              <a:graphicFrameLocks xmlns:a="http://schemas.openxmlformats.org/drawingml/2006/main" noChangeAspect="1"/>
+            </wp:cNvGraphicFramePr>
+            <a:graphic xmlns:a="http://schemas.openxmlformats.org/drawingml/2006/main">
+              <a:graphicData uri="http://schemas.openxmlformats.org/drawingml/2006/picture">
+                <pic:pic xmlns:pic="http://schemas.openxmlformats.org/drawingml/2006/picture">
+                  <pic:nvPicPr>
+                    <pic:cNvPr id="3" name="Picture 3"/>
+                    <pic:cNvPicPr/>
+                  </pic:nvPicPr>
+                  <pic:blipFill>
+                    <a:blip r:embed="rId9">
+                      <a:extLst>
+                        <a:ext uri="{28A0092B-C50C-407E-A947-70E740481C1C}">
+                          <a14:useLocalDpi xmlns:a14="http://schemas.microsoft.com/office/drawing/2010/main" val="0"/>
+                        </a:ext>
+                      </a:extLst>
+                    </a:blip>
+                    <a:stretch>
+                      <a:fillRect/>
+                    </a:stretch>
+                  </pic:blipFill>
+                  <pic:spPr>
+                    <a:xfrm>
+                      <a:off x="0" y="0"/>
+                      <a:ext cx="5727700" cy="4425950"/>
+                    </a:xfrm>
+                    <a:prstGeom prst="rect">
+                      <a:avLst/>
+                    </a:prstGeom>
+                  </pic:spPr>
+                </pic:pic>
+              </a:graphicData>
+            </a:graphic>
+          </wp:inline>
+        </w:drawing>
+      </w:r>
+    </w:p>
+    <w:p>
+      <w:pPr>
+        <w:pStyle w:val="NormalWeb"/>
+        <w:jc w:val="center"/>
+        <w:rPr>
+          <w:lang w:val="en-US"/>
+        </w:rPr>
+      </w:pPr>
+      <w:r>
+        <w:rPr>
+          <w:lang w:val="en-US"/>
+        </w:rPr>
+        <w:t>Figure 3 The array-based stack and the linked-list-based stack</w:t>
+      </w:r>
+    </w:p>
+    <w:p>
+      <w:pPr>
+        <w:pStyle w:val="NormalWeb"/>
+        <w:rPr>
           <w:lang w:val="en-US"/>
         </w:rPr>
       </w:pPr>
@@ -2404,63 +4171,17 @@
         </w:rPr>
         <w:t xml:space="preserve">[5] Dale Parsons and Patricia Haden. 2006. Parson’s Programming Puzzles: A Fun and Effective Learning Tool for First Programming Courses. In Proceedings of the 8th Australasian Conference on Computing Education - Volume 52 (ACE ’06). Australian Computer Society, Inc., Darlinghurst, Australia, Australia, 157–163. </w:t>
       </w:r>
-      <w:r>
-        <w:rPr>
-          <w:rFonts w:ascii="TimesNewRomanPSMT" w:hAnsi="TimesNewRomanPSMT"/>
-          <w:sz w:val="20"/>
-          <w:szCs w:val="20"/>
-        </w:rPr>
-        <w:fldChar w:fldCharType="begin"/>
-      </w:r>
-      <w:r>
-        <w:rPr>
-          <w:rFonts w:ascii="TimesNewRomanPSMT" w:hAnsi="TimesNewRomanPSMT"/>
-          <w:sz w:val="20"/>
-          <w:szCs w:val="20"/>
-        </w:rPr>
-        <w:instrText xml:space="preserve"> HYPERLINK "</w:instrText>
-      </w:r>
-      <w:r>
-        <w:rPr>
-          <w:rFonts w:ascii="TimesNewRomanPSMT" w:hAnsi="TimesNewRomanPSMT"/>
-          <w:sz w:val="20"/>
-          <w:szCs w:val="20"/>
-        </w:rPr>
-        <w:instrText>http://dl.acm.org.ezproxy.auckland.ac.nz/citation.cfm?id=1151869.1151890</w:instrText>
-      </w:r>
-      <w:r>
-        <w:rPr>
-          <w:rFonts w:ascii="TimesNewRomanPSMT" w:hAnsi="TimesNewRomanPSMT"/>
-          <w:sz w:val="20"/>
-          <w:szCs w:val="20"/>
-        </w:rPr>
-        <w:instrText xml:space="preserve">" </w:instrText>
-      </w:r>
-      <w:r>
-        <w:rPr>
-          <w:rFonts w:ascii="TimesNewRomanPSMT" w:hAnsi="TimesNewRomanPSMT"/>
-          <w:sz w:val="20"/>
-          <w:szCs w:val="20"/>
-        </w:rPr>
-        <w:fldChar w:fldCharType="separate"/>
-      </w:r>
-      <w:r>
-        <w:rPr>
-          <w:rStyle w:val="Hyperlink"/>
-          <w:rFonts w:ascii="TimesNewRomanPSMT" w:hAnsi="TimesNewRomanPSMT"/>
-          <w:sz w:val="20"/>
-          <w:szCs w:val="20"/>
-        </w:rPr>
-        <w:t>http://dl.acm.org.ezproxy.auckland.ac.nz/citation.cfm?id=1151869.1151890</w:t>
-      </w:r>
-      <w:r>
-        <w:rPr>
-          <w:rFonts w:ascii="TimesNewRomanPSMT" w:hAnsi="TimesNewRomanPSMT"/>
-          <w:sz w:val="20"/>
-          <w:szCs w:val="20"/>
-        </w:rPr>
-        <w:fldChar w:fldCharType="end"/>
-      </w:r>
+      <w:hyperlink r:id="rId10" w:history="1">
+        <w:r>
+          <w:rPr>
+            <w:rStyle w:val="Hyperlink"/>
+            <w:rFonts w:ascii="TimesNewRomanPSMT" w:hAnsi="TimesNewRomanPSMT"/>
+            <w:sz w:val="20"/>
+            <w:szCs w:val="20"/>
+          </w:rPr>
+          <w:t>http://dl.acm.org.ezproxy.auckland.ac.nz/citation.cfm?id=1151869.1151890</w:t>
+        </w:r>
+      </w:hyperlink>
       <w:r>
         <w:rPr>
           <w:rFonts w:ascii="TimesNewRomanPSMT" w:hAnsi="TimesNewRomanPSMT"/>
@@ -2487,6 +4208,7 @@
           <w:szCs w:val="20"/>
           <w:lang w:val="en-US"/>
         </w:rPr>
+        <w:lastRenderedPageBreak/>
         <w:t xml:space="preserve">[6] </w:t>
       </w:r>
       <w:r>
@@ -2518,7 +4240,7 @@
         </w:rPr>
         <w:t xml:space="preserve"> Conference, 2007, </w:t>
       </w:r>
-      <w:hyperlink r:id="rId4" w:history="1">
+      <w:hyperlink r:id="rId11" w:history="1">
         <w:r>
           <w:rPr>
             <w:rStyle w:val="Hyperlink"/>
@@ -2544,18 +4266,12 @@
       <w:pPr>
         <w:pStyle w:val="NormalWeb"/>
         <w:rPr>
-          <w:lang w:val="en-US"/>
-        </w:rPr>
-      </w:pPr>
-      <w:r>
-        <w:rPr>
           <w:rFonts w:ascii="TimesNewRomanPSMT" w:hAnsi="TimesNewRomanPSMT"/>
           <w:sz w:val="20"/>
           <w:szCs w:val="20"/>
           <w:lang w:val="en-US"/>
         </w:rPr>
-        <w:t xml:space="preserve">[7] </w:t>
-      </w:r>
+      </w:pPr>
       <w:r>
         <w:rPr>
           <w:rFonts w:ascii="TimesNewRomanPSMT" w:hAnsi="TimesNewRomanPSMT"/>
@@ -2563,7 +4279,118 @@
           <w:szCs w:val="20"/>
           <w:lang w:val="en-US"/>
         </w:rPr>
+        <w:t xml:space="preserve">[7] </w:t>
+      </w:r>
+      <w:r>
+        <w:rPr>
+          <w:rFonts w:ascii="TimesNewRomanPSMT" w:hAnsi="TimesNewRomanPSMT"/>
+          <w:sz w:val="20"/>
+          <w:szCs w:val="20"/>
+          <w:lang w:val="en-US"/>
+        </w:rPr>
         <w:t>Goodrich, Michael T., et al. Data Structures and Algorithms in Python. Wiley, 2018.</w:t>
+      </w:r>
+    </w:p>
+    <w:p>
+      <w:pPr>
+        <w:pStyle w:val="NormalWeb"/>
+        <w:rPr>
+          <w:rFonts w:ascii="TimesNewRomanPSMT" w:hAnsi="TimesNewRomanPSMT"/>
+          <w:sz w:val="20"/>
+          <w:szCs w:val="20"/>
+          <w:lang w:val="en-US"/>
+        </w:rPr>
+      </w:pPr>
+      <w:r>
+        <w:rPr>
+          <w:rFonts w:ascii="TimesNewRomanPSMT" w:hAnsi="TimesNewRomanPSMT"/>
+          <w:sz w:val="20"/>
+          <w:szCs w:val="20"/>
+          <w:lang w:val="en-US"/>
+        </w:rPr>
+        <w:t>[8]</w:t>
+      </w:r>
+      <w:r>
+        <w:rPr>
+          <w:rFonts w:ascii="TimesNewRomanPSMT" w:hAnsi="TimesNewRomanPSMT"/>
+          <w:sz w:val="20"/>
+          <w:szCs w:val="20"/>
+          <w:lang w:val="en-US"/>
+        </w:rPr>
+        <w:t xml:space="preserve"> </w:t>
+      </w:r>
+      <w:r>
+        <w:rPr>
+          <w:rFonts w:ascii="TimesNewRomanPSMT" w:hAnsi="TimesNewRomanPSMT"/>
+          <w:sz w:val="20"/>
+          <w:szCs w:val="20"/>
+          <w:lang w:val="en-US"/>
+        </w:rPr>
+        <w:t xml:space="preserve">“Object-Oriented Programming.” Wikipedia, Wikimedia Foundation, 16 Oct. 2022, </w:t>
+      </w:r>
+      <w:hyperlink r:id="rId12" w:history="1">
+        <w:r>
+          <w:rPr>
+            <w:rStyle w:val="Hyperlink"/>
+            <w:rFonts w:ascii="TimesNewRomanPSMT" w:hAnsi="TimesNewRomanPSMT"/>
+            <w:sz w:val="20"/>
+            <w:szCs w:val="20"/>
+            <w:lang w:val="en-US"/>
+          </w:rPr>
+          <w:t>https://en.wikipedia.org/wiki/Object-oriented_programming</w:t>
+        </w:r>
+      </w:hyperlink>
+      <w:r>
+        <w:rPr>
+          <w:rFonts w:ascii="TimesNewRomanPSMT" w:hAnsi="TimesNewRomanPSMT"/>
+          <w:sz w:val="20"/>
+          <w:szCs w:val="20"/>
+          <w:lang w:val="en-US"/>
+        </w:rPr>
+        <w:t>.</w:t>
+      </w:r>
+    </w:p>
+    <w:p>
+      <w:pPr>
+        <w:pStyle w:val="NormalWeb"/>
+      </w:pPr>
+      <w:r>
+        <w:rPr>
+          <w:rFonts w:ascii="TimesNewRomanPSMT" w:hAnsi="TimesNewRomanPSMT"/>
+          <w:sz w:val="20"/>
+          <w:szCs w:val="20"/>
+          <w:lang w:val="en-US"/>
+        </w:rPr>
+        <w:t xml:space="preserve">[9] </w:t>
+      </w:r>
+      <w:r>
+        <w:rPr>
+          <w:rFonts w:ascii="TimesNewRomanPSMT" w:hAnsi="TimesNewRomanPSMT"/>
+          <w:sz w:val="20"/>
+          <w:szCs w:val="20"/>
+          <w:lang w:val="en-US"/>
+        </w:rPr>
+        <w:t xml:space="preserve">“Python Program for Tower of Hanoi.” </w:t>
+      </w:r>
+      <w:proofErr w:type="spellStart"/>
+      <w:r>
+        <w:rPr>
+          <w:rFonts w:ascii="TimesNewRomanPSMT" w:hAnsi="TimesNewRomanPSMT"/>
+          <w:sz w:val="20"/>
+          <w:szCs w:val="20"/>
+          <w:lang w:val="en-US"/>
+        </w:rPr>
+        <w:t>GeeksforGeeks</w:t>
+      </w:r>
+      <w:proofErr w:type="spellEnd"/>
+      <w:r>
+        <w:rPr>
+          <w:rFonts w:ascii="TimesNewRomanPSMT" w:hAnsi="TimesNewRomanPSMT"/>
+          <w:sz w:val="20"/>
+          <w:szCs w:val="20"/>
+          <w:lang w:val="en-US"/>
+        </w:rPr>
+        <w:t>, 16 June 2022, https://www.geeksforgeeks.org/python-program-for-tower-of-hanoi/.</w:t>
       </w:r>
     </w:p>
     <w:sectPr>
@@ -2574,6 +4401,215 @@
     </w:sectPr>
   </w:body>
 </w:document>
+</file>
+
+<file path=word/comments.xml><?xml version="1.0" encoding="utf-8"?>
+<w:comments xmlns:wpc="http://schemas.microsoft.com/office/word/2010/wordprocessingCanvas" xmlns:cx="http://schemas.microsoft.com/office/drawing/2014/chartex" xmlns:cx1="http://schemas.microsoft.com/office/drawing/2015/9/8/chartex" xmlns:cx2="http://schemas.microsoft.com/office/drawing/2015/10/21/chartex" xmlns:cx3="http://schemas.microsoft.com/office/drawing/2016/5/9/chartex" xmlns:cx4="http://schemas.microsoft.com/office/drawing/2016/5/10/chartex" xmlns:cx5="http://schemas.microsoft.com/office/drawing/2016/5/11/chartex" xmlns:cx6="http://schemas.microsoft.com/office/drawing/2016/5/12/chartex" xmlns:cx7="http://schemas.microsoft.com/office/drawing/2016/5/13/chartex" xmlns:cx8="http://schemas.microsoft.com/office/drawing/2016/5/14/chartex" xmlns:mc="http://schemas.openxmlformats.org/markup-compatibility/2006" xmlns:aink="http://schemas.microsoft.com/office/drawing/2016/ink" xmlns:am3d="http://schemas.microsoft.com/office/drawing/2017/model3d" xmlns:o="urn:schemas-microsoft-com:office:office" xmlns:oel="http://schemas.microsoft.com/office/2019/extlst" xmlns:r="http://schemas.openxmlformats.org/officeDocument/2006/relationships" xmlns:m="http://schemas.openxmlformats.org/officeDocument/2006/math" xmlns:v="urn:schemas-microsoft-com:vml" xmlns:wp14="http://schemas.microsoft.com/office/word/2010/wordprocessingDrawing" xmlns:wp="http://schemas.openxmlformats.org/drawingml/2006/wordprocessingDrawing" xmlns:w10="urn:schemas-microsoft-com:office:word" xmlns:w="http://schemas.openxmlformats.org/wordprocessingml/2006/main" xmlns:w14="http://schemas.microsoft.com/office/word/2010/wordml" xmlns:w15="http://schemas.microsoft.com/office/word/2012/wordml" xmlns:w16cex="http://schemas.microsoft.com/office/word/2018/wordml/cex" xmlns:w16cid="http://schemas.microsoft.com/office/word/2016/wordml/cid" xmlns:w16="http://schemas.microsoft.com/office/word/2018/wordml" xmlns:w16sdtdh="http://schemas.microsoft.com/office/word/2020/wordml/sdtdatahash" xmlns:w16se="http://schemas.microsoft.com/office/word/2015/wordml/symex" xmlns:wpg="http://schemas.microsoft.com/office/word/2010/wordprocessingGroup" xmlns:wpi="http://schemas.microsoft.com/office/word/2010/wordprocessingInk" xmlns:wne="http://schemas.microsoft.com/office/word/2006/wordml" xmlns:wps="http://schemas.microsoft.com/office/word/2010/wordprocessingShape" mc:Ignorable="w14 w15 w16se w16cid w16 w16cex w16sdtdh wp14">
+  <w:comment w:id="0" w:author="LIU YAJING" w:date="2022-10-17T19:58:00Z" w:initials="LY">
+    <w:p>
+      <w:pPr>
+        <w:pStyle w:val="CommentText"/>
+        <w:rPr>
+          <w:lang w:val="en-US"/>
+        </w:rPr>
+      </w:pPr>
+      <w:r>
+        <w:rPr>
+          <w:rStyle w:val="CommentReference"/>
+        </w:rPr>
+        <w:annotationRef/>
+      </w:r>
+      <w:r>
+        <w:rPr>
+          <w:lang w:val="en-US"/>
+        </w:rPr>
+        <w:t>Not quickly hit the key point ‘Parsons problem’. Readers only remember some other things like code tracing or Coached Program Planning, and they have no idea about Parsons problem. It may be better to explain these two methods when comparing with Parsons problem (‘Parsons problem integrates the respective advantages of both Coached Program Planning method and the code tracing method’ in the second paragraph).</w:t>
+      </w:r>
+    </w:p>
+  </w:comment>
+  <w:comment w:id="1" w:author="LIU YAJING" w:date="2022-10-17T20:01:00Z" w:initials="LY">
+    <w:p>
+      <w:pPr>
+        <w:pStyle w:val="CommentText"/>
+        <w:rPr>
+          <w:lang w:val="en-US"/>
+        </w:rPr>
+      </w:pPr>
+      <w:r>
+        <w:rPr>
+          <w:rStyle w:val="CommentReference"/>
+        </w:rPr>
+        <w:annotationRef/>
+      </w:r>
+      <w:r>
+        <w:rPr>
+          <w:lang w:val="en-US"/>
+        </w:rPr>
+        <w:t>This paragraph will be used as material for writing chapter 1 and chapter 2</w:t>
+      </w:r>
+    </w:p>
+  </w:comment>
+  <w:comment w:id="2" w:author="LIU YAJING" w:date="2022-10-17T19:53:00Z" w:initials="LY">
+    <w:p>
+      <w:pPr>
+        <w:pStyle w:val="CommentText"/>
+        <w:rPr>
+          <w:lang w:val="en-US"/>
+        </w:rPr>
+      </w:pPr>
+      <w:r>
+        <w:rPr>
+          <w:rStyle w:val="CommentReference"/>
+        </w:rPr>
+        <w:annotationRef/>
+      </w:r>
+      <w:r>
+        <w:rPr>
+          <w:lang w:val="en-US"/>
+        </w:rPr>
+        <w:t>Parsons problem is not a ‘new’ way since it was created in 2006. It is a little strange to write like this. After changing the previous paragraph, a more proper word needs to be chose to replace this one</w:t>
+      </w:r>
+    </w:p>
+  </w:comment>
+  <w:comment w:id="3" w:author="LIU YAJING" w:date="2022-10-17T20:07:00Z" w:initials="LY">
+    <w:p>
+      <w:pPr>
+        <w:pStyle w:val="CommentText"/>
+        <w:rPr>
+          <w:lang w:val="en-US"/>
+        </w:rPr>
+      </w:pPr>
+      <w:r>
+        <w:rPr>
+          <w:rStyle w:val="CommentReference"/>
+        </w:rPr>
+        <w:annotationRef/>
+      </w:r>
+      <w:r>
+        <w:rPr>
+          <w:lang w:val="en-US"/>
+        </w:rPr>
+        <w:t>Do not use ‘I’, ‘me’, ‘my’ in the report.</w:t>
+      </w:r>
+    </w:p>
+    <w:p>
+      <w:pPr>
+        <w:pStyle w:val="CommentText"/>
+        <w:rPr>
+          <w:lang w:val="en-US"/>
+        </w:rPr>
+      </w:pPr>
+      <w:r>
+        <w:rPr>
+          <w:lang w:val="en-US"/>
+        </w:rPr>
+        <w:t>Need to change to another conjunction</w:t>
+      </w:r>
+    </w:p>
+  </w:comment>
+  <w:comment w:id="4" w:author="LIU YAJING" w:date="2022-10-17T20:11:00Z" w:initials="LY">
+    <w:p>
+      <w:pPr>
+        <w:pStyle w:val="CommentText"/>
+        <w:rPr>
+          <w:lang w:val="en-US"/>
+        </w:rPr>
+      </w:pPr>
+      <w:r>
+        <w:rPr>
+          <w:rStyle w:val="CommentReference"/>
+        </w:rPr>
+        <w:annotationRef/>
+      </w:r>
+      <w:r>
+        <w:rPr>
+          <w:lang w:val="en-US"/>
+        </w:rPr>
+        <w:t>Not so clear</w:t>
+      </w:r>
+    </w:p>
+    <w:p>
+      <w:pPr>
+        <w:pStyle w:val="CommentText"/>
+        <w:rPr>
+          <w:lang w:val="en-US"/>
+        </w:rPr>
+      </w:pPr>
+      <w:r>
+        <w:rPr>
+          <w:lang w:val="en-US"/>
+        </w:rPr>
+        <w:t>Need to change to another word</w:t>
+      </w:r>
+    </w:p>
+  </w:comment>
+  <w:comment w:id="5" w:author="LIU YAJING" w:date="2022-10-17T20:27:00Z" w:initials="LY">
+    <w:p>
+      <w:pPr>
+        <w:pStyle w:val="CommentText"/>
+        <w:rPr>
+          <w:lang w:val="en-US"/>
+        </w:rPr>
+      </w:pPr>
+      <w:r>
+        <w:rPr>
+          <w:rStyle w:val="CommentReference"/>
+        </w:rPr>
+        <w:annotationRef/>
+      </w:r>
+      <w:r>
+        <w:rPr>
+          <w:lang w:val="en-US"/>
+        </w:rPr>
+        <w:t>Not so clear</w:t>
+      </w:r>
+    </w:p>
+    <w:p>
+      <w:pPr>
+        <w:pStyle w:val="CommentText"/>
+        <w:rPr>
+          <w:lang w:val="en-US"/>
+        </w:rPr>
+      </w:pPr>
+      <w:r>
+        <w:rPr>
+          <w:lang w:val="en-US"/>
+        </w:rPr>
+        <w:t>The opposite description is highly coupled and related to each other</w:t>
+      </w:r>
+    </w:p>
+  </w:comment>
+</w:comments>
+</file>
+
+<file path=word/commentsExtended.xml><?xml version="1.0" encoding="utf-8"?>
+<w15:commentsEx xmlns:wpc="http://schemas.microsoft.com/office/word/2010/wordprocessingCanvas" xmlns:cx="http://schemas.microsoft.com/office/drawing/2014/chartex" xmlns:cx1="http://schemas.microsoft.com/office/drawing/2015/9/8/chartex" xmlns:cx2="http://schemas.microsoft.com/office/drawing/2015/10/21/chartex" xmlns:cx3="http://schemas.microsoft.com/office/drawing/2016/5/9/chartex" xmlns:cx4="http://schemas.microsoft.com/office/drawing/2016/5/10/chartex" xmlns:cx5="http://schemas.microsoft.com/office/drawing/2016/5/11/chartex" xmlns:cx6="http://schemas.microsoft.com/office/drawing/2016/5/12/chartex" xmlns:cx7="http://schemas.microsoft.com/office/drawing/2016/5/13/chartex" xmlns:cx8="http://schemas.microsoft.com/office/drawing/2016/5/14/chartex" xmlns:mc="http://schemas.openxmlformats.org/markup-compatibility/2006" xmlns:aink="http://schemas.microsoft.com/office/drawing/2016/ink" xmlns:am3d="http://schemas.microsoft.com/office/drawing/2017/model3d" xmlns:o="urn:schemas-microsoft-com:office:office" xmlns:oel="http://schemas.microsoft.com/office/2019/extlst" xmlns:r="http://schemas.openxmlformats.org/officeDocument/2006/relationships" xmlns:m="http://schemas.openxmlformats.org/officeDocument/2006/math" xmlns:v="urn:schemas-microsoft-com:vml" xmlns:wp14="http://schemas.microsoft.com/office/word/2010/wordprocessingDrawing" xmlns:wp="http://schemas.openxmlformats.org/drawingml/2006/wordprocessingDrawing" xmlns:w10="urn:schemas-microsoft-com:office:word" xmlns:w="http://schemas.openxmlformats.org/wordprocessingml/2006/main" xmlns:w14="http://schemas.microsoft.com/office/word/2010/wordml" xmlns:w15="http://schemas.microsoft.com/office/word/2012/wordml" xmlns:w16cex="http://schemas.microsoft.com/office/word/2018/wordml/cex" xmlns:w16cid="http://schemas.microsoft.com/office/word/2016/wordml/cid" xmlns:w16="http://schemas.microsoft.com/office/word/2018/wordml" xmlns:w16sdtdh="http://schemas.microsoft.com/office/word/2020/wordml/sdtdatahash" xmlns:w16se="http://schemas.microsoft.com/office/word/2015/wordml/symex" xmlns:wpg="http://schemas.microsoft.com/office/word/2010/wordprocessingGroup" xmlns:wpi="http://schemas.microsoft.com/office/word/2010/wordprocessingInk" xmlns:wne="http://schemas.microsoft.com/office/word/2006/wordml" xmlns:wps="http://schemas.microsoft.com/office/word/2010/wordprocessingShape" mc:Ignorable="w14 w15 w16se w16cid w16 w16cex w16sdtdh wp14">
+  <w15:commentEx w15:paraId="365B9681" w15:done="0"/>
+  <w15:commentEx w15:paraId="0299C1DA" w15:done="0"/>
+  <w15:commentEx w15:paraId="3FC26B9D" w15:done="0"/>
+  <w15:commentEx w15:paraId="00910D11" w15:done="0"/>
+  <w15:commentEx w15:paraId="657EBE1C" w15:done="0"/>
+  <w15:commentEx w15:paraId="1E98DA63" w15:done="0"/>
+</w15:commentsEx>
+</file>
+
+<file path=word/commentsIds.xml><?xml version="1.0" encoding="utf-8"?>
+<w16cid:commentsIds xmlns:wpc="http://schemas.microsoft.com/office/word/2010/wordprocessingCanvas" xmlns:cx="http://schemas.microsoft.com/office/drawing/2014/chartex" xmlns:cx1="http://schemas.microsoft.com/office/drawing/2015/9/8/chartex" xmlns:cx2="http://schemas.microsoft.com/office/drawing/2015/10/21/chartex" xmlns:cx3="http://schemas.microsoft.com/office/drawing/2016/5/9/chartex" xmlns:cx4="http://schemas.microsoft.com/office/drawing/2016/5/10/chartex" xmlns:cx5="http://schemas.microsoft.com/office/drawing/2016/5/11/chartex" xmlns:cx6="http://schemas.microsoft.com/office/drawing/2016/5/12/chartex" xmlns:cx7="http://schemas.microsoft.com/office/drawing/2016/5/13/chartex" xmlns:cx8="http://schemas.microsoft.com/office/drawing/2016/5/14/chartex" xmlns:mc="http://schemas.openxmlformats.org/markup-compatibility/2006" xmlns:aink="http://schemas.microsoft.com/office/drawing/2016/ink" xmlns:am3d="http://schemas.microsoft.com/office/drawing/2017/model3d" xmlns:o="urn:schemas-microsoft-com:office:office" xmlns:oel="http://schemas.microsoft.com/office/2019/extlst" xmlns:r="http://schemas.openxmlformats.org/officeDocument/2006/relationships" xmlns:m="http://schemas.openxmlformats.org/officeDocument/2006/math" xmlns:v="urn:schemas-microsoft-com:vml" xmlns:wp14="http://schemas.microsoft.com/office/word/2010/wordprocessingDrawing" xmlns:wp="http://schemas.openxmlformats.org/drawingml/2006/wordprocessingDrawing" xmlns:w10="urn:schemas-microsoft-com:office:word" xmlns:w="http://schemas.openxmlformats.org/wordprocessingml/2006/main" xmlns:w14="http://schemas.microsoft.com/office/word/2010/wordml" xmlns:w15="http://schemas.microsoft.com/office/word/2012/wordml" xmlns:w16cex="http://schemas.microsoft.com/office/word/2018/wordml/cex" xmlns:w16cid="http://schemas.microsoft.com/office/word/2016/wordml/cid" xmlns:w16="http://schemas.microsoft.com/office/word/2018/wordml" xmlns:w16sdtdh="http://schemas.microsoft.com/office/word/2020/wordml/sdtdatahash" xmlns:w16se="http://schemas.microsoft.com/office/word/2015/wordml/symex" xmlns:wpg="http://schemas.microsoft.com/office/word/2010/wordprocessingGroup" xmlns:wpi="http://schemas.microsoft.com/office/word/2010/wordprocessingInk" xmlns:wne="http://schemas.microsoft.com/office/word/2006/wordml" xmlns:wps="http://schemas.microsoft.com/office/word/2010/wordprocessingShape" mc:Ignorable="w14 w15 w16se w16cid w16 w16cex w16sdtdh wp14">
+  <w16cid:commentId w16cid:paraId="365B9681" w16cid:durableId="26F83251"/>
+  <w16cid:commentId w16cid:paraId="0299C1DA" w16cid:durableId="26F83328"/>
+  <w16cid:commentId w16cid:paraId="3FC26B9D" w16cid:durableId="26F83133"/>
+  <w16cid:commentId w16cid:paraId="00910D11" w16cid:durableId="26F83493"/>
+  <w16cid:commentId w16cid:paraId="657EBE1C" w16cid:durableId="26F83570"/>
+  <w16cid:commentId w16cid:paraId="1E98DA63" w16cid:durableId="26F83945"/>
+</w16cid:commentsIds>
+</file>
+
+<file path=word/people.xml><?xml version="1.0" encoding="utf-8"?>
+<w15:people xmlns:wpc="http://schemas.microsoft.com/office/word/2010/wordprocessingCanvas" xmlns:cx="http://schemas.microsoft.com/office/drawing/2014/chartex" xmlns:cx1="http://schemas.microsoft.com/office/drawing/2015/9/8/chartex" xmlns:cx2="http://schemas.microsoft.com/office/drawing/2015/10/21/chartex" xmlns:cx3="http://schemas.microsoft.com/office/drawing/2016/5/9/chartex" xmlns:cx4="http://schemas.microsoft.com/office/drawing/2016/5/10/chartex" xmlns:cx5="http://schemas.microsoft.com/office/drawing/2016/5/11/chartex" xmlns:cx6="http://schemas.microsoft.com/office/drawing/2016/5/12/chartex" xmlns:cx7="http://schemas.microsoft.com/office/drawing/2016/5/13/chartex" xmlns:cx8="http://schemas.microsoft.com/office/drawing/2016/5/14/chartex" xmlns:mc="http://schemas.openxmlformats.org/markup-compatibility/2006" xmlns:aink="http://schemas.microsoft.com/office/drawing/2016/ink" xmlns:am3d="http://schemas.microsoft.com/office/drawing/2017/model3d" xmlns:o="urn:schemas-microsoft-com:office:office" xmlns:oel="http://schemas.microsoft.com/office/2019/extlst" xmlns:r="http://schemas.openxmlformats.org/officeDocument/2006/relationships" xmlns:m="http://schemas.openxmlformats.org/officeDocument/2006/math" xmlns:v="urn:schemas-microsoft-com:vml" xmlns:wp14="http://schemas.microsoft.com/office/word/2010/wordprocessingDrawing" xmlns:wp="http://schemas.openxmlformats.org/drawingml/2006/wordprocessingDrawing" xmlns:w10="urn:schemas-microsoft-com:office:word" xmlns:w="http://schemas.openxmlformats.org/wordprocessingml/2006/main" xmlns:w14="http://schemas.microsoft.com/office/word/2010/wordml" xmlns:w15="http://schemas.microsoft.com/office/word/2012/wordml" xmlns:w16cex="http://schemas.microsoft.com/office/word/2018/wordml/cex" xmlns:w16cid="http://schemas.microsoft.com/office/word/2016/wordml/cid" xmlns:w16="http://schemas.microsoft.com/office/word/2018/wordml" xmlns:w16sdtdh="http://schemas.microsoft.com/office/word/2020/wordml/sdtdatahash" xmlns:w16se="http://schemas.microsoft.com/office/word/2015/wordml/symex" xmlns:wpg="http://schemas.microsoft.com/office/word/2010/wordprocessingGroup" xmlns:wpi="http://schemas.microsoft.com/office/word/2010/wordprocessingInk" xmlns:wne="http://schemas.microsoft.com/office/word/2006/wordml" xmlns:wps="http://schemas.microsoft.com/office/word/2010/wordprocessingShape" mc:Ignorable="w14 w15 w16se w16cid w16 w16cex w16sdtdh wp14">
+  <w15:person w15:author="LIU YAJING">
+    <w15:presenceInfo w15:providerId="AD" w15:userId="S-1-5-21-1935655697-1343024091-725345543-30849"/>
+  </w15:person>
+</w15:people>
 </file>
 
 <file path=word/styles.xml><?xml version="1.0" encoding="utf-8"?>
@@ -2695,7 +4731,6 @@
     <w:lsdException w:name="HTML Sample" w:semiHidden="1" w:unhideWhenUsed="1"/>
     <w:lsdException w:name="HTML Typewriter" w:semiHidden="1" w:unhideWhenUsed="1"/>
     <w:lsdException w:name="HTML Variable" w:semiHidden="1" w:unhideWhenUsed="1"/>
-    <w:lsdException w:name="Normal Table" w:semiHidden="1" w:unhideWhenUsed="1"/>
     <w:lsdException w:name="annotation subject" w:semiHidden="1" w:unhideWhenUsed="1"/>
     <w:lsdException w:name="No List" w:semiHidden="1" w:unhideWhenUsed="1"/>
     <w:lsdException w:name="Outline List 1" w:semiHidden="1" w:unhideWhenUsed="1"/>
@@ -2742,10 +4777,8 @@
     <w:lsdException w:name="Table Subtle 2" w:semiHidden="1" w:unhideWhenUsed="1"/>
     <w:lsdException w:name="Table Web 1" w:semiHidden="1" w:unhideWhenUsed="1"/>
     <w:lsdException w:name="Table Web 2" w:semiHidden="1" w:unhideWhenUsed="1"/>
-    <w:lsdException w:name="Table Web 3" w:semiHidden="1" w:unhideWhenUsed="1"/>
     <w:lsdException w:name="Balloon Text" w:semiHidden="1" w:unhideWhenUsed="1"/>
     <w:lsdException w:name="Table Grid" w:uiPriority="39"/>
-    <w:lsdException w:name="Table Theme" w:semiHidden="1" w:unhideWhenUsed="1"/>
     <w:lsdException w:name="Placeholder Text" w:semiHidden="1"/>
     <w:lsdException w:name="No Spacing" w:uiPriority="1" w:qFormat="1"/>
     <w:lsdException w:name="Light Shading" w:uiPriority="60"/>
@@ -3032,6 +5065,98 @@
     <w:rPr>
       <w:color w:val="605E5C"/>
       <w:shd w:val="clear" w:color="auto" w:fill="E1DFDD"/>
+    </w:rPr>
+  </w:style>
+  <w:style w:type="character" w:styleId="CommentReference">
+    <w:name w:val="annotation reference"/>
+    <w:basedOn w:val="DefaultParagraphFont"/>
+    <w:uiPriority w:val="99"/>
+    <w:semiHidden/>
+    <w:unhideWhenUsed/>
+    <w:rsid w:val="00FA3282"/>
+    <w:rPr>
+      <w:sz w:val="16"/>
+      <w:szCs w:val="16"/>
+    </w:rPr>
+  </w:style>
+  <w:style w:type="paragraph" w:styleId="CommentText">
+    <w:name w:val="annotation text"/>
+    <w:basedOn w:val="Normal"/>
+    <w:link w:val="CommentTextChar"/>
+    <w:uiPriority w:val="99"/>
+    <w:semiHidden/>
+    <w:unhideWhenUsed/>
+    <w:rsid w:val="00FA3282"/>
+    <w:rPr>
+      <w:sz w:val="20"/>
+      <w:szCs w:val="20"/>
+    </w:rPr>
+  </w:style>
+  <w:style w:type="character" w:customStyle="1" w:styleId="CommentTextChar">
+    <w:name w:val="Comment Text Char"/>
+    <w:basedOn w:val="DefaultParagraphFont"/>
+    <w:link w:val="CommentText"/>
+    <w:uiPriority w:val="99"/>
+    <w:semiHidden/>
+    <w:rsid w:val="00FA3282"/>
+    <w:rPr>
+      <w:sz w:val="20"/>
+      <w:szCs w:val="20"/>
+    </w:rPr>
+  </w:style>
+  <w:style w:type="paragraph" w:styleId="CommentSubject">
+    <w:name w:val="annotation subject"/>
+    <w:basedOn w:val="CommentText"/>
+    <w:next w:val="CommentText"/>
+    <w:link w:val="CommentSubjectChar"/>
+    <w:uiPriority w:val="99"/>
+    <w:semiHidden/>
+    <w:unhideWhenUsed/>
+    <w:rsid w:val="00FA3282"/>
+    <w:rPr>
+      <w:b/>
+      <w:bCs/>
+    </w:rPr>
+  </w:style>
+  <w:style w:type="character" w:customStyle="1" w:styleId="CommentSubjectChar">
+    <w:name w:val="Comment Subject Char"/>
+    <w:basedOn w:val="CommentTextChar"/>
+    <w:link w:val="CommentSubject"/>
+    <w:uiPriority w:val="99"/>
+    <w:semiHidden/>
+    <w:rsid w:val="00FA3282"/>
+    <w:rPr>
+      <w:b/>
+      <w:bCs/>
+      <w:sz w:val="20"/>
+      <w:szCs w:val="20"/>
+    </w:rPr>
+  </w:style>
+  <w:style w:type="paragraph" w:styleId="BalloonText">
+    <w:name w:val="Balloon Text"/>
+    <w:basedOn w:val="Normal"/>
+    <w:link w:val="BalloonTextChar"/>
+    <w:uiPriority w:val="99"/>
+    <w:semiHidden/>
+    <w:unhideWhenUsed/>
+    <w:rsid w:val="00FA3282"/>
+    <w:rPr>
+      <w:rFonts w:ascii="Segoe UI" w:hAnsi="Segoe UI" w:cs="Segoe UI"/>
+      <w:sz w:val="18"/>
+      <w:szCs w:val="18"/>
+    </w:rPr>
+  </w:style>
+  <w:style w:type="character" w:customStyle="1" w:styleId="BalloonTextChar">
+    <w:name w:val="Balloon Text Char"/>
+    <w:basedOn w:val="DefaultParagraphFont"/>
+    <w:link w:val="BalloonText"/>
+    <w:uiPriority w:val="99"/>
+    <w:semiHidden/>
+    <w:rsid w:val="00FA3282"/>
+    <w:rPr>
+      <w:rFonts w:ascii="Segoe UI" w:hAnsi="Segoe UI" w:cs="Segoe UI"/>
+      <w:sz w:val="18"/>
+      <w:szCs w:val="18"/>
     </w:rPr>
   </w:style>
 </w:styles>

</xml_diff>

<commit_message>
update: several draft document
</commit_message>
<xml_diff>
--- a/Documents/Chapter 2 Chapter 3 draft report.docx
+++ b/Documents/Chapter 2 Chapter 3 draft report.docx
@@ -1319,6 +1319,7 @@
           <w:lang w:val="en-US"/>
         </w:rPr>
       </w:pPr>
+      <w:bookmarkStart w:id="3" w:name="OLE_LINK1"/>
       <w:r>
         <w:rPr>
           <w:b/>
@@ -1351,6 +1352,7 @@
       <w:pPr>
         <w:pStyle w:val="NormalWeb"/>
         <w:rPr>
+          <w:rFonts w:hint="eastAsia"/>
           <w:lang w:val="en-US"/>
         </w:rPr>
       </w:pPr>
@@ -1390,7 +1392,7 @@
         </w:rPr>
         <w:t xml:space="preserve">in middle-level programming courses, for example, Data Structures and Algorithms courses. </w:t>
       </w:r>
-      <w:commentRangeStart w:id="3"/>
+      <w:commentRangeStart w:id="4"/>
       <w:r>
         <w:rPr>
           <w:strike/>
@@ -1417,13 +1419,13 @@
         </w:rPr>
         <w:t xml:space="preserve">, </w:t>
       </w:r>
-      <w:commentRangeEnd w:id="3"/>
+      <w:commentRangeEnd w:id="4"/>
       <w:r>
         <w:rPr>
           <w:rStyle w:val="CommentReference"/>
           <w:rFonts w:asciiTheme="minorHAnsi" w:eastAsiaTheme="minorEastAsia" w:hAnsiTheme="minorHAnsi" w:cstheme="minorBidi"/>
         </w:rPr>
-        <w:commentReference w:id="3"/>
+        <w:commentReference w:id="4"/>
       </w:r>
       <w:r>
         <w:rPr>
@@ -1473,7 +1475,7 @@
         </w:rPr>
         <w:t xml:space="preserve"> and </w:t>
       </w:r>
-      <w:commentRangeStart w:id="4"/>
+      <w:commentRangeStart w:id="5"/>
       <w:r>
         <w:rPr>
           <w:highlight w:val="yellow"/>
@@ -1481,13 +1483,13 @@
         </w:rPr>
         <w:t>universality</w:t>
       </w:r>
-      <w:commentRangeEnd w:id="4"/>
+      <w:commentRangeEnd w:id="5"/>
       <w:r>
         <w:rPr>
           <w:rStyle w:val="CommentReference"/>
           <w:rFonts w:asciiTheme="minorHAnsi" w:eastAsiaTheme="minorEastAsia" w:hAnsiTheme="minorHAnsi" w:cstheme="minorBidi"/>
         </w:rPr>
-        <w:commentReference w:id="4"/>
+        <w:commentReference w:id="5"/>
       </w:r>
       <w:r>
         <w:rPr>
@@ -1603,6 +1605,7 @@
         </w:rPr>
         <w:t>the two courses and the limitation of the previous Parsons problem will be discussed in the following paragraphs.</w:t>
       </w:r>
+      <w:bookmarkEnd w:id="3"/>
     </w:p>
     <w:p>
       <w:pPr>
@@ -1673,7 +1676,7 @@
         </w:rPr>
         <w:t xml:space="preserve">And most of the </w:t>
       </w:r>
-      <w:commentRangeStart w:id="5"/>
+      <w:commentRangeStart w:id="6"/>
       <w:r>
         <w:rPr>
           <w:highlight w:val="yellow"/>
@@ -1694,13 +1697,13 @@
         </w:rPr>
         <w:t xml:space="preserve"> </w:t>
       </w:r>
-      <w:commentRangeEnd w:id="5"/>
+      <w:commentRangeEnd w:id="6"/>
       <w:r>
         <w:rPr>
           <w:rStyle w:val="CommentReference"/>
           <w:rFonts w:asciiTheme="minorHAnsi" w:eastAsiaTheme="minorEastAsia" w:hAnsiTheme="minorHAnsi" w:cstheme="minorBidi"/>
         </w:rPr>
-        <w:commentReference w:id="5"/>
+        <w:commentReference w:id="6"/>
       </w:r>
       <w:r>
         <w:rPr>
@@ -2778,7 +2781,7 @@
         </w:rPr>
         <w:t xml:space="preserve">. </w:t>
       </w:r>
-      <w:commentRangeStart w:id="6"/>
+      <w:commentRangeStart w:id="7"/>
       <w:r>
         <w:rPr>
           <w:lang w:val="en-US"/>
@@ -2953,13 +2956,13 @@
         </w:rPr>
         <w:t xml:space="preserve">Parsons problem is significantly weakened. </w:t>
       </w:r>
-      <w:commentRangeEnd w:id="6"/>
+      <w:commentRangeEnd w:id="7"/>
       <w:r>
         <w:rPr>
           <w:rStyle w:val="CommentReference"/>
           <w:rFonts w:asciiTheme="minorHAnsi" w:eastAsiaTheme="minorEastAsia" w:hAnsiTheme="minorHAnsi" w:cstheme="minorBidi"/>
         </w:rPr>
-        <w:commentReference w:id="6"/>
+        <w:commentReference w:id="7"/>
       </w:r>
       <w:r>
         <w:rPr>
@@ -3377,13 +3380,7 @@
         <w:rPr>
           <w:lang w:val="en-US"/>
         </w:rPr>
-        <w:t>in a specific order</w:t>
-      </w:r>
-      <w:r>
-        <w:rPr>
-          <w:lang w:val="en-US"/>
-        </w:rPr>
-        <w:t xml:space="preserve"> </w:t>
+        <w:t xml:space="preserve">in a specific order </w:t>
       </w:r>
       <w:r>
         <w:rPr>
@@ -3803,7 +3800,6 @@
       <w:pPr>
         <w:pStyle w:val="NormalWeb"/>
         <w:rPr>
-          <w:rFonts w:hint="eastAsia"/>
           <w:lang w:val="en-US"/>
         </w:rPr>
       </w:pPr>
@@ -3994,7 +3990,7 @@
           <w:lang w:val="en-US"/>
         </w:rPr>
       </w:pPr>
-      <w:commentRangeStart w:id="7"/>
+      <w:commentRangeStart w:id="8"/>
       <w:r>
         <w:rPr>
           <w:b/>
@@ -4031,13 +4027,13 @@
         </w:rPr>
         <w:t>]</w:t>
       </w:r>
-      <w:commentRangeEnd w:id="7"/>
+      <w:commentRangeEnd w:id="8"/>
       <w:r>
         <w:rPr>
           <w:rStyle w:val="CommentReference"/>
           <w:rFonts w:asciiTheme="minorHAnsi" w:eastAsiaTheme="minorEastAsia" w:hAnsiTheme="minorHAnsi" w:cstheme="minorBidi"/>
         </w:rPr>
-        <w:commentReference w:id="7"/>
+        <w:commentReference w:id="8"/>
       </w:r>
     </w:p>
     <w:p>
@@ -4447,21 +4443,11 @@
           <w:u w:val="single"/>
           <w:lang w:val="en-US"/>
         </w:rPr>
-        <w:t>Algorithm analysis type of questions</w:t>
-      </w:r>
-      <w:r>
-        <w:rPr>
-          <w:b/>
-          <w:bCs/>
+        <w:t>Algorithm analysis type of questions new ideas</w:t>
+      </w:r>
+      <w:r>
+        <w:rPr>
           <w:highlight w:val="darkCyan"/>
-          <w:u w:val="single"/>
-          <w:lang w:val="en-US"/>
-        </w:rPr>
-        <w:t xml:space="preserve"> new ideas</w:t>
-      </w:r>
-      <w:r>
-        <w:rPr>
-          <w:highlight w:val="darkCyan"/>
           <w:lang w:val="en-US"/>
         </w:rPr>
         <w:t>]</w:t>
@@ -4496,19 +4482,7 @@
         <w:rPr>
           <w:lang w:val="en-US"/>
         </w:rPr>
-        <w:t xml:space="preserve">. Thus, a new component – comment </w:t>
-      </w:r>
-      <w:r>
-        <w:rPr>
-          <w:lang w:val="en-US"/>
-        </w:rPr>
-        <w:t>–</w:t>
-      </w:r>
-      <w:r>
-        <w:rPr>
-          <w:lang w:val="en-US"/>
-        </w:rPr>
-        <w:t xml:space="preserve"> is introduced in </w:t>
+        <w:t xml:space="preserve">. Thus, a new component – comment – is introduced in </w:t>
       </w:r>
       <w:proofErr w:type="gramStart"/>
       <w:r>
@@ -5110,8 +5084,8 @@
         </w:rPr>
         <w:t xml:space="preserve">. </w:t>
       </w:r>
-      <w:commentRangeStart w:id="8"/>
       <w:commentRangeStart w:id="9"/>
+      <w:commentRangeStart w:id="10"/>
       <w:r>
         <w:rPr>
           <w:highlight w:val="yellow"/>
@@ -5139,23 +5113,23 @@
         </w:rPr>
         <w:t xml:space="preserve"> </w:t>
       </w:r>
-      <w:commentRangeEnd w:id="8"/>
+      <w:commentRangeEnd w:id="9"/>
       <w:r>
         <w:rPr>
           <w:rStyle w:val="CommentReference"/>
           <w:rFonts w:asciiTheme="minorHAnsi" w:eastAsiaTheme="minorEastAsia" w:hAnsiTheme="minorHAnsi" w:cstheme="minorBidi"/>
         </w:rPr>
-        <w:commentReference w:id="8"/>
-      </w:r>
-      <w:commentRangeEnd w:id="9"/>
+        <w:commentReference w:id="9"/>
+      </w:r>
+      <w:commentRangeEnd w:id="10"/>
       <w:r>
         <w:rPr>
           <w:rStyle w:val="CommentReference"/>
           <w:rFonts w:asciiTheme="minorHAnsi" w:eastAsiaTheme="minorEastAsia" w:hAnsiTheme="minorHAnsi" w:cstheme="minorBidi"/>
         </w:rPr>
-        <w:commentReference w:id="9"/>
-      </w:r>
-      <w:commentRangeStart w:id="10"/>
+        <w:commentReference w:id="10"/>
+      </w:r>
+      <w:commentRangeStart w:id="11"/>
       <w:r>
         <w:rPr>
           <w:highlight w:val="yellow"/>
@@ -5198,13 +5172,13 @@
         </w:rPr>
         <w:t>difficulty of problems</w:t>
       </w:r>
-      <w:commentRangeEnd w:id="10"/>
+      <w:commentRangeEnd w:id="11"/>
       <w:r>
         <w:rPr>
           <w:rStyle w:val="CommentReference"/>
           <w:rFonts w:asciiTheme="minorHAnsi" w:eastAsiaTheme="minorEastAsia" w:hAnsiTheme="minorHAnsi" w:cstheme="minorBidi"/>
         </w:rPr>
-        <w:commentReference w:id="10"/>
+        <w:commentReference w:id="11"/>
       </w:r>
       <w:r>
         <w:rPr>
@@ -5388,7 +5362,7 @@
           <w:lang w:val="en-US"/>
         </w:rPr>
       </w:pPr>
-      <w:commentRangeStart w:id="11"/>
+      <w:commentRangeStart w:id="12"/>
       <w:r>
         <w:rPr>
           <w:lang w:val="en-US"/>
@@ -5407,13 +5381,13 @@
         </w:rPr>
         <w:t xml:space="preserve"> (n):</w:t>
       </w:r>
-      <w:commentRangeEnd w:id="11"/>
+      <w:commentRangeEnd w:id="12"/>
       <w:r>
         <w:rPr>
           <w:rStyle w:val="CommentReference"/>
           <w:rFonts w:asciiTheme="minorHAnsi" w:eastAsiaTheme="minorEastAsia" w:hAnsiTheme="minorHAnsi" w:cstheme="minorBidi"/>
         </w:rPr>
-        <w:commentReference w:id="11"/>
+        <w:commentReference w:id="12"/>
       </w:r>
     </w:p>
     <w:p>
@@ -6320,21 +6294,7 @@
           <w:highlight w:val="yellow"/>
           <w:lang w:val="en-US"/>
         </w:rPr>
-        <w:t xml:space="preserve"> (</w:t>
-      </w:r>
-      <w:r>
-        <w:rPr>
-          <w:highlight w:val="yellow"/>
-          <w:lang w:val="en-US"/>
-        </w:rPr>
-        <w:t>Fibonacci sequence</w:t>
-      </w:r>
-      <w:r>
-        <w:rPr>
-          <w:highlight w:val="yellow"/>
-          <w:lang w:val="en-US"/>
-        </w:rPr>
-        <w:t>)</w:t>
+        <w:t xml:space="preserve"> (Fibonacci sequence)</w:t>
       </w:r>
     </w:p>
     <w:p>
@@ -7207,13 +7167,7 @@
         <w:rPr>
           <w:lang w:val="en-US"/>
         </w:rPr>
-        <w:t>pool. To be more specific, u</w:t>
-      </w:r>
-      <w:r>
-        <w:rPr>
-          <w:lang w:val="en-US"/>
-        </w:rPr>
-        <w:t>nlike previous distractors, which are all used to show some incorrect or improper code</w:t>
+        <w:t>pool. To be more specific, unlike previous distractors, which are all used to show some incorrect or improper code</w:t>
       </w:r>
       <w:r>
         <w:rPr>
@@ -7347,19 +7301,7 @@
         <w:rPr>
           <w:lang w:val="en-US"/>
         </w:rPr>
-        <w:t xml:space="preserve">since there are a lot of questions having this </w:t>
-      </w:r>
-      <w:r>
-        <w:rPr>
-          <w:lang w:val="en-US"/>
-        </w:rPr>
-        <w:t>characteristic</w:t>
-      </w:r>
-      <w:r>
-        <w:rPr>
-          <w:lang w:val="en-US"/>
-        </w:rPr>
-        <w:t xml:space="preserve"> – one question with several solving algorithms, for example, bubble sort, selection sort, insertion sort for sorting numbers, and b</w:t>
+        <w:t>since there are a lot of questions having this characteristic – one question with several solving algorithms, for example, bubble sort, selection sort, insertion sort for sorting numbers, and b</w:t>
       </w:r>
       <w:r>
         <w:rPr>
@@ -8440,6 +8382,7 @@
       </w:pPr>
       <w:r>
         <w:rPr>
+          <w:highlight w:val="yellow"/>
           <w:lang w:val="en-US"/>
         </w:rPr>
         <w:t>[An example should be added]</w:t>
@@ -9196,7 +9139,7 @@
           <w:lang w:val="en-US"/>
         </w:rPr>
       </w:pPr>
-      <w:commentRangeStart w:id="12"/>
+      <w:commentRangeStart w:id="13"/>
       <w:r>
         <w:rPr>
           <w:rFonts w:ascii="TimesNewRomanPSMT" w:hAnsi="TimesNewRomanPSMT"/>
@@ -9312,13 +9255,13 @@
         </w:rPr>
         <w:t xml:space="preserve"> </w:t>
       </w:r>
-      <w:commentRangeEnd w:id="12"/>
+      <w:commentRangeEnd w:id="13"/>
       <w:r>
         <w:rPr>
           <w:rStyle w:val="CommentReference"/>
           <w:rFonts w:asciiTheme="minorHAnsi" w:eastAsiaTheme="minorEastAsia" w:hAnsiTheme="minorHAnsi" w:cstheme="minorBidi"/>
         </w:rPr>
-        <w:commentReference w:id="12"/>
+        <w:commentReference w:id="13"/>
       </w:r>
     </w:p>
     <w:p>
@@ -9528,7 +9471,7 @@
       </w:r>
     </w:p>
   </w:comment>
-  <w:comment w:id="3" w:author="LIU YAJING" w:date="2022-10-17T20:07:00Z" w:initials="LY">
+  <w:comment w:id="4" w:author="LIU YAJING" w:date="2022-10-17T20:07:00Z" w:initials="LY">
     <w:p>
       <w:pPr>
         <w:pStyle w:val="CommentText"/>
@@ -9564,7 +9507,7 @@
       </w:r>
     </w:p>
   </w:comment>
-  <w:comment w:id="4" w:author="LIU YAJING" w:date="2022-10-17T20:11:00Z" w:initials="LY">
+  <w:comment w:id="5" w:author="LIU YAJING" w:date="2022-10-17T20:11:00Z" w:initials="LY">
     <w:p>
       <w:pPr>
         <w:pStyle w:val="CommentText"/>
@@ -9600,7 +9543,7 @@
       </w:r>
     </w:p>
   </w:comment>
-  <w:comment w:id="5" w:author="LIU YAJING" w:date="2022-10-17T20:27:00Z" w:initials="LY">
+  <w:comment w:id="6" w:author="LIU YAJING" w:date="2022-10-17T20:27:00Z" w:initials="LY">
     <w:p>
       <w:pPr>
         <w:pStyle w:val="CommentText"/>
@@ -9636,7 +9579,7 @@
       </w:r>
     </w:p>
   </w:comment>
-  <w:comment w:id="6" w:author="h903" w:date="2022-10-23T14:09:00Z" w:initials="h">
+  <w:comment w:id="7" w:author="h903" w:date="2022-10-23T14:09:00Z" w:initials="h">
     <w:p>
       <w:r>
         <w:rPr>
@@ -9653,7 +9596,7 @@
       </w:r>
     </w:p>
   </w:comment>
-  <w:comment w:id="7" w:author="h903" w:date="2022-10-23T13:25:00Z" w:initials="h">
+  <w:comment w:id="8" w:author="h903" w:date="2022-10-23T13:25:00Z" w:initials="h">
     <w:p>
       <w:r>
         <w:rPr>
@@ -9670,7 +9613,7 @@
       </w:r>
     </w:p>
   </w:comment>
-  <w:comment w:id="8" w:author="h903" w:date="2022-10-23T13:39:00Z" w:initials="h">
+  <w:comment w:id="9" w:author="h903" w:date="2022-10-23T13:39:00Z" w:initials="h">
     <w:p>
       <w:r>
         <w:rPr>
@@ -9687,7 +9630,7 @@
       </w:r>
     </w:p>
   </w:comment>
-  <w:comment w:id="9" w:author="h903" w:date="2022-10-23T13:50:00Z" w:initials="h">
+  <w:comment w:id="10" w:author="h903" w:date="2022-10-23T13:50:00Z" w:initials="h">
     <w:p>
       <w:r>
         <w:rPr>
@@ -9704,7 +9647,7 @@
       </w:r>
     </w:p>
   </w:comment>
-  <w:comment w:id="10" w:author="h903" w:date="2022-10-23T13:56:00Z" w:initials="h">
+  <w:comment w:id="11" w:author="h903" w:date="2022-10-23T13:56:00Z" w:initials="h">
     <w:p>
       <w:r>
         <w:rPr>
@@ -9721,7 +9664,7 @@
       </w:r>
     </w:p>
   </w:comment>
-  <w:comment w:id="11" w:author="h903" w:date="2022-10-23T13:58:00Z" w:initials="h">
+  <w:comment w:id="12" w:author="h903" w:date="2022-10-23T13:58:00Z" w:initials="h">
     <w:p>
       <w:r>
         <w:rPr>
@@ -9738,7 +9681,7 @@
       </w:r>
     </w:p>
   </w:comment>
-  <w:comment w:id="12" w:author="h903" w:date="2022-10-23T14:12:00Z" w:initials="h">
+  <w:comment w:id="13" w:author="h903" w:date="2022-10-23T14:12:00Z" w:initials="h">
     <w:p>
       <w:r>
         <w:rPr>

</xml_diff>